<commit_message>
Visual Analytics und FIT beschrieben
</commit_message>
<xml_diff>
--- a/dokumente/Studienarbeit.docx
+++ b/dokumente/Studienarbeit.docx
@@ -383,7 +383,7 @@
           <w:color w:val="000000" w:themeColor="text1"/>
           <w:szCs w:val="24"/>
         </w:rPr>
-        <w:t>16.11.2021</w:t>
+        <w:t>21.12.2021</w:t>
       </w:r>
       <w:r>
         <w:rPr>
@@ -1055,7 +1055,6 @@
               <w:rFonts w:asciiTheme="minorHAnsi" w:eastAsiaTheme="minorEastAsia" w:hAnsiTheme="minorHAnsi" w:cstheme="minorBidi"/>
               <w:color w:val="auto"/>
               <w:sz w:val="22"/>
-              <w:lang w:val="en-US"/>
             </w:rPr>
           </w:pPr>
           <w:r>
@@ -1092,7 +1091,6 @@
                 <w:rFonts w:asciiTheme="minorHAnsi" w:eastAsiaTheme="minorEastAsia" w:hAnsiTheme="minorHAnsi" w:cstheme="minorBidi"/>
                 <w:color w:val="auto"/>
                 <w:sz w:val="22"/>
-                <w:lang w:val="en-US"/>
               </w:rPr>
               <w:tab/>
             </w:r>
@@ -1153,7 +1151,6 @@
               <w:rFonts w:asciiTheme="minorHAnsi" w:eastAsiaTheme="minorEastAsia" w:hAnsiTheme="minorHAnsi" w:cstheme="minorBidi"/>
               <w:color w:val="auto"/>
               <w:sz w:val="22"/>
-              <w:lang w:val="en-US"/>
             </w:rPr>
           </w:pPr>
           <w:hyperlink w:anchor="_Toc87956884" w:history="1">
@@ -1168,7 +1165,6 @@
                 <w:rFonts w:asciiTheme="minorHAnsi" w:eastAsiaTheme="minorEastAsia" w:hAnsiTheme="minorHAnsi" w:cstheme="minorBidi"/>
                 <w:color w:val="auto"/>
                 <w:sz w:val="22"/>
-                <w:lang w:val="en-US"/>
               </w:rPr>
               <w:tab/>
             </w:r>
@@ -1228,7 +1224,6 @@
               <w:rFonts w:asciiTheme="minorHAnsi" w:eastAsiaTheme="minorEastAsia" w:hAnsiTheme="minorHAnsi" w:cstheme="minorBidi"/>
               <w:color w:val="auto"/>
               <w:sz w:val="22"/>
-              <w:lang w:val="en-US"/>
             </w:rPr>
           </w:pPr>
           <w:hyperlink w:anchor="_Toc87956885" w:history="1">
@@ -1243,7 +1238,6 @@
                 <w:rFonts w:asciiTheme="minorHAnsi" w:eastAsiaTheme="minorEastAsia" w:hAnsiTheme="minorHAnsi" w:cstheme="minorBidi"/>
                 <w:color w:val="auto"/>
                 <w:sz w:val="22"/>
-                <w:lang w:val="en-US"/>
               </w:rPr>
               <w:tab/>
             </w:r>
@@ -1303,7 +1297,6 @@
               <w:rFonts w:asciiTheme="minorHAnsi" w:eastAsiaTheme="minorEastAsia" w:hAnsiTheme="minorHAnsi" w:cstheme="minorBidi"/>
               <w:color w:val="auto"/>
               <w:sz w:val="22"/>
-              <w:lang w:val="en-US"/>
             </w:rPr>
           </w:pPr>
           <w:hyperlink w:anchor="_Toc87956886" w:history="1">
@@ -1318,7 +1311,6 @@
                 <w:rFonts w:asciiTheme="minorHAnsi" w:eastAsiaTheme="minorEastAsia" w:hAnsiTheme="minorHAnsi" w:cstheme="minorBidi"/>
                 <w:color w:val="auto"/>
                 <w:sz w:val="22"/>
-                <w:lang w:val="en-US"/>
               </w:rPr>
               <w:tab/>
             </w:r>
@@ -1378,7 +1370,6 @@
               <w:rFonts w:asciiTheme="minorHAnsi" w:eastAsiaTheme="minorEastAsia" w:hAnsiTheme="minorHAnsi" w:cstheme="minorBidi"/>
               <w:color w:val="auto"/>
               <w:sz w:val="22"/>
-              <w:lang w:val="en-US"/>
             </w:rPr>
           </w:pPr>
           <w:hyperlink w:anchor="_Toc87956887" w:history="1">
@@ -1393,7 +1384,6 @@
                 <w:rFonts w:asciiTheme="minorHAnsi" w:eastAsiaTheme="minorEastAsia" w:hAnsiTheme="minorHAnsi" w:cstheme="minorBidi"/>
                 <w:color w:val="auto"/>
                 <w:sz w:val="22"/>
-                <w:lang w:val="en-US"/>
               </w:rPr>
               <w:tab/>
             </w:r>
@@ -1453,7 +1443,6 @@
               <w:rFonts w:asciiTheme="minorHAnsi" w:eastAsiaTheme="minorEastAsia" w:hAnsiTheme="minorHAnsi" w:cstheme="minorBidi"/>
               <w:color w:val="auto"/>
               <w:sz w:val="22"/>
-              <w:lang w:val="en-US"/>
             </w:rPr>
           </w:pPr>
           <w:hyperlink w:anchor="_Toc87956888" w:history="1">
@@ -1468,7 +1457,6 @@
                 <w:rFonts w:asciiTheme="minorHAnsi" w:eastAsiaTheme="minorEastAsia" w:hAnsiTheme="minorHAnsi" w:cstheme="minorBidi"/>
                 <w:color w:val="auto"/>
                 <w:sz w:val="22"/>
-                <w:lang w:val="en-US"/>
               </w:rPr>
               <w:tab/>
             </w:r>
@@ -1528,7 +1516,6 @@
               <w:rFonts w:asciiTheme="minorHAnsi" w:eastAsiaTheme="minorEastAsia" w:hAnsiTheme="minorHAnsi" w:cstheme="minorBidi"/>
               <w:color w:val="auto"/>
               <w:sz w:val="22"/>
-              <w:lang w:val="en-US"/>
             </w:rPr>
           </w:pPr>
           <w:hyperlink w:anchor="_Toc87956889" w:history="1">
@@ -1543,7 +1530,6 @@
                 <w:rFonts w:asciiTheme="minorHAnsi" w:eastAsiaTheme="minorEastAsia" w:hAnsiTheme="minorHAnsi" w:cstheme="minorBidi"/>
                 <w:color w:val="auto"/>
                 <w:sz w:val="22"/>
-                <w:lang w:val="en-US"/>
               </w:rPr>
               <w:tab/>
             </w:r>
@@ -1603,7 +1589,6 @@
               <w:rFonts w:asciiTheme="minorHAnsi" w:eastAsiaTheme="minorEastAsia" w:hAnsiTheme="minorHAnsi" w:cstheme="minorBidi"/>
               <w:color w:val="auto"/>
               <w:sz w:val="22"/>
-              <w:lang w:val="en-US"/>
             </w:rPr>
           </w:pPr>
           <w:hyperlink w:anchor="_Toc87956890" w:history="1">
@@ -1618,7 +1603,6 @@
                 <w:rFonts w:asciiTheme="minorHAnsi" w:eastAsiaTheme="minorEastAsia" w:hAnsiTheme="minorHAnsi" w:cstheme="minorBidi"/>
                 <w:color w:val="auto"/>
                 <w:sz w:val="22"/>
-                <w:lang w:val="en-US"/>
               </w:rPr>
               <w:tab/>
             </w:r>
@@ -1678,7 +1662,6 @@
               <w:rFonts w:asciiTheme="minorHAnsi" w:eastAsiaTheme="minorEastAsia" w:hAnsiTheme="minorHAnsi" w:cstheme="minorBidi"/>
               <w:color w:val="auto"/>
               <w:sz w:val="22"/>
-              <w:lang w:val="en-US"/>
             </w:rPr>
           </w:pPr>
           <w:hyperlink w:anchor="_Toc87956891" w:history="1">
@@ -1693,7 +1676,6 @@
                 <w:rFonts w:asciiTheme="minorHAnsi" w:eastAsiaTheme="minorEastAsia" w:hAnsiTheme="minorHAnsi" w:cstheme="minorBidi"/>
                 <w:color w:val="auto"/>
                 <w:sz w:val="22"/>
-                <w:lang w:val="en-US"/>
               </w:rPr>
               <w:tab/>
             </w:r>
@@ -1753,7 +1735,6 @@
               <w:rFonts w:asciiTheme="minorHAnsi" w:eastAsiaTheme="minorEastAsia" w:hAnsiTheme="minorHAnsi" w:cstheme="minorBidi"/>
               <w:color w:val="auto"/>
               <w:sz w:val="22"/>
-              <w:lang w:val="en-US"/>
             </w:rPr>
           </w:pPr>
           <w:hyperlink w:anchor="_Toc87956892" w:history="1">
@@ -1768,7 +1749,6 @@
                 <w:rFonts w:asciiTheme="minorHAnsi" w:eastAsiaTheme="minorEastAsia" w:hAnsiTheme="minorHAnsi" w:cstheme="minorBidi"/>
                 <w:color w:val="auto"/>
                 <w:sz w:val="22"/>
-                <w:lang w:val="en-US"/>
               </w:rPr>
               <w:tab/>
             </w:r>
@@ -1828,7 +1808,6 @@
               <w:rFonts w:asciiTheme="minorHAnsi" w:eastAsiaTheme="minorEastAsia" w:hAnsiTheme="minorHAnsi" w:cstheme="minorBidi"/>
               <w:color w:val="auto"/>
               <w:sz w:val="22"/>
-              <w:lang w:val="en-US"/>
             </w:rPr>
           </w:pPr>
           <w:hyperlink w:anchor="_Toc87956893" w:history="1">
@@ -1843,7 +1822,6 @@
                 <w:rFonts w:asciiTheme="minorHAnsi" w:eastAsiaTheme="minorEastAsia" w:hAnsiTheme="minorHAnsi" w:cstheme="minorBidi"/>
                 <w:color w:val="auto"/>
                 <w:sz w:val="22"/>
-                <w:lang w:val="en-US"/>
               </w:rPr>
               <w:tab/>
             </w:r>
@@ -1903,7 +1881,6 @@
               <w:rFonts w:asciiTheme="minorHAnsi" w:eastAsiaTheme="minorEastAsia" w:hAnsiTheme="minorHAnsi" w:cstheme="minorBidi"/>
               <w:color w:val="auto"/>
               <w:sz w:val="22"/>
-              <w:lang w:val="en-US"/>
             </w:rPr>
           </w:pPr>
           <w:hyperlink w:anchor="_Toc87956894" w:history="1">
@@ -1918,7 +1895,6 @@
                 <w:rFonts w:asciiTheme="minorHAnsi" w:eastAsiaTheme="minorEastAsia" w:hAnsiTheme="minorHAnsi" w:cstheme="minorBidi"/>
                 <w:color w:val="auto"/>
                 <w:sz w:val="22"/>
-                <w:lang w:val="en-US"/>
               </w:rPr>
               <w:tab/>
             </w:r>
@@ -1978,7 +1954,6 @@
               <w:rFonts w:asciiTheme="minorHAnsi" w:eastAsiaTheme="minorEastAsia" w:hAnsiTheme="minorHAnsi" w:cstheme="minorBidi"/>
               <w:color w:val="auto"/>
               <w:sz w:val="22"/>
-              <w:lang w:val="en-US"/>
             </w:rPr>
           </w:pPr>
           <w:hyperlink w:anchor="_Toc87956895" w:history="1">
@@ -2129,6 +2104,53 @@
           <w:lang w:eastAsia="de-DE"/>
         </w:rPr>
       </w:pPr>
+      <w:r>
+        <w:rPr>
+          <w:rFonts w:ascii="Arial" w:eastAsiaTheme="minorEastAsia" w:hAnsi="Arial" w:cs="Arial"/>
+          <w:color w:val="auto"/>
+          <w:sz w:val="22"/>
+          <w:lang w:eastAsia="de-DE"/>
+        </w:rPr>
+        <w:fldChar w:fldCharType="begin"/>
+      </w:r>
+      <w:r>
+        <w:rPr>
+          <w:rFonts w:ascii="Arial" w:eastAsiaTheme="minorEastAsia" w:hAnsi="Arial" w:cs="Arial"/>
+          <w:color w:val="auto"/>
+          <w:sz w:val="22"/>
+          <w:lang w:eastAsia="de-DE"/>
+        </w:rPr>
+        <w:instrText xml:space="preserve"> REF _Ref90905542 \h </w:instrText>
+      </w:r>
+      <w:r>
+        <w:rPr>
+          <w:rFonts w:ascii="Arial" w:eastAsiaTheme="minorEastAsia" w:hAnsi="Arial" w:cs="Arial"/>
+          <w:color w:val="auto"/>
+          <w:sz w:val="22"/>
+          <w:lang w:eastAsia="de-DE"/>
+        </w:rPr>
+      </w:r>
+      <w:r>
+        <w:rPr>
+          <w:rFonts w:ascii="Arial" w:eastAsiaTheme="minorEastAsia" w:hAnsi="Arial" w:cs="Arial"/>
+          <w:color w:val="auto"/>
+          <w:sz w:val="22"/>
+          <w:lang w:eastAsia="de-DE"/>
+        </w:rPr>
+        <w:fldChar w:fldCharType="separate"/>
+      </w:r>
+      <w:r>
+        <w:t>Abbildung 1: Visual Analytics Methoden</w:t>
+      </w:r>
+      <w:r>
+        <w:rPr>
+          <w:rFonts w:ascii="Arial" w:eastAsiaTheme="minorEastAsia" w:hAnsi="Arial" w:cs="Arial"/>
+          <w:color w:val="auto"/>
+          <w:sz w:val="22"/>
+          <w:lang w:eastAsia="de-DE"/>
+        </w:rPr>
+        <w:fldChar w:fldCharType="end"/>
+      </w:r>
     </w:p>
     <w:p>
       <w:pPr>
@@ -2176,12 +2198,14 @@
           <w:rFonts w:cs="Arial"/>
         </w:rPr>
       </w:pPr>
+      <w:proofErr w:type="spellStart"/>
       <w:r>
         <w:rPr>
           <w:rFonts w:cs="Arial"/>
         </w:rPr>
         <w:t>Listingverzeichnis</w:t>
       </w:r>
+      <w:proofErr w:type="spellEnd"/>
     </w:p>
     <w:p>
       <w:pPr>
@@ -2228,6 +2252,25 @@
           <w:rFonts w:cs="Arial"/>
         </w:rPr>
       </w:pPr>
+      <w:r>
+        <w:rPr>
+          <w:rFonts w:cs="Arial"/>
+        </w:rPr>
+        <w:t>FIT</w:t>
+      </w:r>
+      <w:r>
+        <w:rPr>
+          <w:rFonts w:cs="Arial"/>
+        </w:rPr>
+        <w:tab/>
+      </w:r>
+      <w:r>
+        <w:rPr>
+          <w:rFonts w:cs="Arial"/>
+        </w:rPr>
+        <w:tab/>
+        <w:t>Flexible and Interoperable Data Transfer</w:t>
+      </w:r>
     </w:p>
     <w:p>
       <w:pPr>
@@ -2282,132 +2325,137 @@
     </w:p>
     <w:p>
       <w:pPr>
-        <w:pStyle w:val="Heading3"/>
-        <w:numPr>
-          <w:ilvl w:val="1"/>
-          <w:numId w:val="4"/>
-        </w:numPr>
-      </w:pPr>
-      <w:bookmarkStart w:id="4" w:name="_Toc87956885"/>
-      <w:r>
-        <w:t>Ziel der Arbeit</w:t>
-      </w:r>
-      <w:bookmarkEnd w:id="4"/>
-    </w:p>
-    <w:p>
-      <w:pPr>
-        <w:pStyle w:val="Heading2"/>
-        <w:numPr>
-          <w:ilvl w:val="0"/>
-          <w:numId w:val="4"/>
-        </w:numPr>
-      </w:pPr>
-      <w:bookmarkStart w:id="5" w:name="_Toc87956886"/>
-      <w:r>
-        <w:t>eHealth</w:t>
-      </w:r>
-      <w:bookmarkEnd w:id="5"/>
-    </w:p>
-    <w:p>
-      <w:pPr>
-        <w:pStyle w:val="Heading3"/>
-        <w:numPr>
-          <w:ilvl w:val="1"/>
-          <w:numId w:val="4"/>
-        </w:numPr>
-      </w:pPr>
-      <w:bookmarkStart w:id="6" w:name="_Toc87956887"/>
-      <w:r>
-        <w:t>Definition</w:t>
-      </w:r>
-      <w:bookmarkEnd w:id="6"/>
-    </w:p>
-    <w:p>
-      <w:pPr>
-        <w:pStyle w:val="Heading3"/>
-        <w:numPr>
-          <w:ilvl w:val="1"/>
-          <w:numId w:val="4"/>
-        </w:numPr>
-      </w:pPr>
-      <w:bookmarkStart w:id="7" w:name="_Toc87956888"/>
-      <w:r>
-        <w:t>Abgrenzung/Arten</w:t>
-      </w:r>
-      <w:bookmarkEnd w:id="7"/>
-    </w:p>
-    <w:p>
-      <w:pPr>
-        <w:pStyle w:val="Heading3"/>
-        <w:numPr>
-          <w:ilvl w:val="1"/>
-          <w:numId w:val="4"/>
-        </w:numPr>
-      </w:pPr>
-      <w:bookmarkStart w:id="8" w:name="_Toc87956889"/>
-      <w:r>
-        <w:t>Fitness Tracker</w:t>
-      </w:r>
-      <w:bookmarkEnd w:id="8"/>
-    </w:p>
-    <w:p>
-      <w:pPr>
-        <w:pStyle w:val="Heading3"/>
-        <w:numPr>
-          <w:ilvl w:val="1"/>
-          <w:numId w:val="4"/>
-        </w:numPr>
-      </w:pPr>
-      <w:bookmarkStart w:id="9" w:name="_Toc87956890"/>
-      <w:r>
-        <w:t>Einfluss</w:t>
-      </w:r>
-      <w:r>
-        <w:t xml:space="preserve"> auf Gesundheit</w:t>
-      </w:r>
-      <w:bookmarkEnd w:id="9"/>
-    </w:p>
-    <w:p>
-      <w:pPr>
-        <w:pStyle w:val="Heading2"/>
-        <w:numPr>
-          <w:ilvl w:val="0"/>
-          <w:numId w:val="4"/>
-        </w:numPr>
-      </w:pPr>
-      <w:bookmarkStart w:id="10" w:name="_Toc87956891"/>
-      <w:r>
-        <w:t>Visual Analytics</w:t>
-      </w:r>
-      <w:bookmarkEnd w:id="10"/>
-    </w:p>
-    <w:p>
-      <w:pPr>
-        <w:pStyle w:val="Heading3"/>
-        <w:numPr>
-          <w:ilvl w:val="1"/>
-          <w:numId w:val="4"/>
-        </w:numPr>
-      </w:pPr>
-      <w:bookmarkStart w:id="11" w:name="_Toc87956892"/>
-      <w:r>
-        <w:t>Grundlagen</w:t>
-      </w:r>
-      <w:bookmarkEnd w:id="11"/>
-    </w:p>
-    <w:p>
-      <w:pPr>
         <w:pStyle w:val="02Flietext"/>
       </w:pPr>
-      <w:bookmarkStart w:id="12" w:name="_Hlk87965389"/>
-      <w:r>
-        <w:t xml:space="preserve">Was ist Visual Analytics </w:t>
+      <w:r>
+        <w:t xml:space="preserve">Fitness Tracker sind heutzutage allgegenwärtig. Mittlerweile nutzen 19% der Amerikaner  </w:t>
+      </w:r>
+      <w:r>
+        <w:t xml:space="preserve">einen Fitness Tracker, weitere 9% dokumentieren Statistiken bezüglich Ihrer Fitness mit Hilfe Ihres Smartphones </w:t>
       </w:r>
       <w:sdt>
         <w:sdtPr>
           <w:alias w:val="To edit, see citavi.com/edit"/>
-          <w:tag w:val="CitaviPlaceholder#8039d29a-3f05-4751-b80e-356db2f90b9d"/>
-          <w:id w:val="570545213"/>
+          <w:tag w:val="CitaviPlaceholder#4cec485d-3ad7-48ce-b17d-592c6f27f953"/>
+          <w:id w:val="-1508521079"/>
+          <w:placeholder>
+            <w:docPart w:val="BECDB5AED76B42A2AFCADC075ADCD056"/>
+          </w:placeholder>
+        </w:sdtPr>
+        <w:sdtEndPr/>
+        <w:sdtContent>
+          <w:r>
+            <w:rPr>
+              <w:noProof/>
+            </w:rPr>
+            <w:fldChar w:fldCharType="begin"/>
+          </w:r>
+          <w:r>
+            <w:rPr>
+              <w:noProof/>
+            </w:rPr>
+            <w:instrText>ADDIN CitaviPlaceholder{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}</w:instrText>
+          </w:r>
+          <w:r>
+            <w:rPr>
+              <w:noProof/>
+            </w:rPr>
+            <w:fldChar w:fldCharType="separate"/>
+          </w:r>
+          <w:r>
+            <w:rPr>
+              <w:noProof/>
+            </w:rPr>
+            <w:t>[1]</w:t>
+          </w:r>
+          <w:r>
+            <w:rPr>
+              <w:noProof/>
+            </w:rPr>
+            <w:fldChar w:fldCharType="end"/>
+          </w:r>
+        </w:sdtContent>
+      </w:sdt>
+      <w:r>
+        <w:t xml:space="preserve">. </w:t>
+      </w:r>
+      <w:r>
+        <w:t>Das generiert Unmengen an Fitnessdaten</w:t>
+      </w:r>
+      <w:r>
+        <w:t xml:space="preserve"> und stellt Nutzer und Entwickler vor eine Herausforderung. Wie lassen sich diese Daten sinnvoll nutzen</w:t>
+      </w:r>
+      <w:r>
+        <w:t>?</w:t>
+      </w:r>
+      <w:r>
+        <w:t xml:space="preserve"> „In a </w:t>
+      </w:r>
+      <w:proofErr w:type="spellStart"/>
+      <w:r>
+        <w:t>world</w:t>
+      </w:r>
+      <w:proofErr w:type="spellEnd"/>
+      <w:r>
+        <w:t xml:space="preserve"> </w:t>
+      </w:r>
+      <w:proofErr w:type="spellStart"/>
+      <w:r>
+        <w:t>deluged</w:t>
+      </w:r>
+      <w:proofErr w:type="spellEnd"/>
+      <w:r>
+        <w:t xml:space="preserve"> </w:t>
+      </w:r>
+      <w:proofErr w:type="spellStart"/>
+      <w:r>
+        <w:t>by</w:t>
+      </w:r>
+      <w:proofErr w:type="spellEnd"/>
+      <w:r>
+        <w:t xml:space="preserve"> irrelevant</w:t>
+      </w:r>
+      <w:r>
+        <w:br/>
+      </w:r>
+      <w:proofErr w:type="spellStart"/>
+      <w:r>
+        <w:t>information</w:t>
+      </w:r>
+      <w:proofErr w:type="spellEnd"/>
+      <w:r>
+        <w:t xml:space="preserve">, </w:t>
+      </w:r>
+      <w:proofErr w:type="spellStart"/>
+      <w:r>
+        <w:t>clarity</w:t>
+      </w:r>
+      <w:proofErr w:type="spellEnd"/>
+      <w:r>
+        <w:t xml:space="preserve"> </w:t>
+      </w:r>
+      <w:proofErr w:type="spellStart"/>
+      <w:r>
+        <w:t>is</w:t>
+      </w:r>
+      <w:proofErr w:type="spellEnd"/>
+      <w:r>
+        <w:t xml:space="preserve"> power.“ [In einer Welt überschwemmt von irrelevanten Informationen ist </w:t>
+      </w:r>
+      <w:r>
+        <w:t>Klarheit Macht</w:t>
+      </w:r>
+      <w:r>
+        <w:t>]</w:t>
+      </w:r>
+      <w:r>
+        <w:t xml:space="preserve"> </w:t>
+      </w:r>
+      <w:sdt>
+        <w:sdtPr>
+          <w:alias w:val="To edit, see citavi.com/edit"/>
+          <w:tag w:val="CitaviPlaceholder#31f261bf-5aa8-48f4-8b34-dfb4146b99a1"/>
+          <w:id w:val="1831482902"/>
           <w:placeholder>
             <w:docPart w:val="DefaultPlaceholder_-1854013440"/>
           </w:placeholder>
@@ -2424,7 +2472,7 @@
             <w:rPr>
               <w:noProof/>
             </w:rPr>
-            <w:instrText>ADDIN CitaviPlaceholder{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}</w:instrText>
+            <w:instrText>ADDIN CitaviPlaceholder{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}</w:instrText>
           </w:r>
           <w:r>
             <w:rPr>
@@ -2436,7 +2484,7 @@
             <w:rPr>
               <w:noProof/>
             </w:rPr>
-            <w:t>[1, 2]</w:t>
+            <w:t>[2]</w:t>
           </w:r>
           <w:r>
             <w:rPr>
@@ -2447,7 +2495,7 @@
         </w:sdtContent>
       </w:sdt>
       <w:r>
-        <w:t xml:space="preserve"> ?</w:t>
+        <w:t xml:space="preserve"> </w:t>
       </w:r>
     </w:p>
     <w:p>
@@ -2458,25 +2506,154 @@
           <w:numId w:val="4"/>
         </w:numPr>
       </w:pPr>
-      <w:bookmarkStart w:id="13" w:name="_Toc87956893"/>
-      <w:bookmarkEnd w:id="12"/>
-      <w:r>
-        <w:t>Methoden</w:t>
-      </w:r>
-      <w:bookmarkEnd w:id="13"/>
+      <w:bookmarkStart w:id="4" w:name="_Toc87956885"/>
+      <w:r>
+        <w:t>Ziel der Arbeit</w:t>
+      </w:r>
+      <w:bookmarkEnd w:id="4"/>
     </w:p>
     <w:p>
       <w:pPr>
         <w:pStyle w:val="02Flietext"/>
       </w:pPr>
       <w:r>
-        <w:t xml:space="preserve">Methoden </w:t>
+        <w:t>In dieser Arbeit soll der Einfluss von modernen Fitness</w:t>
+      </w:r>
+      <w:r>
+        <w:t xml:space="preserve"> T</w:t>
+      </w:r>
+      <w:r>
+        <w:t xml:space="preserve">rackern auf die Gesundheit analysiert werden. Es soll überprüft werden, ob und wie sie die Gesundheit des Trägers positiv beeinflussen können. Außerdem soll ein Einblick in das Gebiet der Visual Analytics gegeben werden. Was ist Visual Analytics, wie hilft es Entscheidungen zu treffen und wie wendet man es an? Schlussendlich sollen die gefundenen Informationen und gezogenen Schlüsse genutzt werden um drei neuartige Visualisierungen zu erstellen. Diese sollen dem Nutzer helfen die persönliche Fitness und Gesundheit </w:t>
+      </w:r>
+      <w:r>
+        <w:t xml:space="preserve">zu </w:t>
+      </w:r>
+      <w:r>
+        <w:t>evaluieren</w:t>
+      </w:r>
+      <w:r>
+        <w:t xml:space="preserve"> oder fundierte Entscheidungen ermöglichen, um die Gesundheit zu verbessern.</w:t>
+      </w:r>
+    </w:p>
+    <w:p>
+      <w:pPr>
+        <w:pStyle w:val="Heading2"/>
+        <w:numPr>
+          <w:ilvl w:val="0"/>
+          <w:numId w:val="4"/>
+        </w:numPr>
+      </w:pPr>
+      <w:bookmarkStart w:id="5" w:name="_Toc87956886"/>
+      <w:proofErr w:type="spellStart"/>
+      <w:r>
+        <w:lastRenderedPageBreak/>
+        <w:t>eHealth</w:t>
+      </w:r>
+      <w:bookmarkEnd w:id="5"/>
+      <w:proofErr w:type="spellEnd"/>
+    </w:p>
+    <w:p>
+      <w:pPr>
+        <w:pStyle w:val="Heading3"/>
+        <w:numPr>
+          <w:ilvl w:val="1"/>
+          <w:numId w:val="4"/>
+        </w:numPr>
+      </w:pPr>
+      <w:bookmarkStart w:id="6" w:name="_Toc87956887"/>
+      <w:r>
+        <w:t>Definition</w:t>
+      </w:r>
+      <w:bookmarkEnd w:id="6"/>
+    </w:p>
+    <w:p>
+      <w:pPr>
+        <w:pStyle w:val="Heading3"/>
+        <w:numPr>
+          <w:ilvl w:val="1"/>
+          <w:numId w:val="4"/>
+        </w:numPr>
+      </w:pPr>
+      <w:bookmarkStart w:id="7" w:name="_Toc87956888"/>
+      <w:r>
+        <w:t>Abgrenzung/Arten</w:t>
+      </w:r>
+      <w:bookmarkEnd w:id="7"/>
+    </w:p>
+    <w:p>
+      <w:pPr>
+        <w:pStyle w:val="Heading3"/>
+        <w:numPr>
+          <w:ilvl w:val="1"/>
+          <w:numId w:val="4"/>
+        </w:numPr>
+      </w:pPr>
+      <w:bookmarkStart w:id="8" w:name="_Toc87956889"/>
+      <w:r>
+        <w:t>Fitness Tracker</w:t>
+      </w:r>
+      <w:bookmarkEnd w:id="8"/>
+    </w:p>
+    <w:p>
+      <w:pPr>
+        <w:pStyle w:val="Heading3"/>
+        <w:numPr>
+          <w:ilvl w:val="1"/>
+          <w:numId w:val="4"/>
+        </w:numPr>
+      </w:pPr>
+      <w:bookmarkStart w:id="9" w:name="_Toc87956890"/>
+      <w:r>
+        <w:t>Einfluss</w:t>
+      </w:r>
+      <w:r>
+        <w:t xml:space="preserve"> auf Gesundheit</w:t>
+      </w:r>
+      <w:bookmarkEnd w:id="9"/>
+    </w:p>
+    <w:p>
+      <w:pPr>
+        <w:pStyle w:val="Heading2"/>
+        <w:numPr>
+          <w:ilvl w:val="0"/>
+          <w:numId w:val="4"/>
+        </w:numPr>
+      </w:pPr>
+      <w:bookmarkStart w:id="10" w:name="_Toc87956891"/>
+      <w:r>
+        <w:t>Visual Analytics</w:t>
+      </w:r>
+      <w:bookmarkEnd w:id="10"/>
+    </w:p>
+    <w:p>
+      <w:pPr>
+        <w:pStyle w:val="Heading3"/>
+        <w:numPr>
+          <w:ilvl w:val="1"/>
+          <w:numId w:val="4"/>
+        </w:numPr>
+      </w:pPr>
+      <w:bookmarkStart w:id="11" w:name="_Toc87956892"/>
+      <w:r>
+        <w:t>Grundlagen</w:t>
+      </w:r>
+      <w:bookmarkEnd w:id="11"/>
+    </w:p>
+    <w:p>
+      <w:pPr>
+        <w:pStyle w:val="02Flietext"/>
+      </w:pPr>
+      <w:r>
+        <w:t xml:space="preserve">Visual Analytics beschreibt das </w:t>
+      </w:r>
+      <w:r>
+        <w:t xml:space="preserve">Erstellen von abstrakten, visuellen Metaphern, welche in Interaktion mit Menschen das Entdecken neuer Informationen und das ziehen neuer Schlüsse möglich macht </w:t>
       </w:r>
       <w:sdt>
         <w:sdtPr>
           <w:alias w:val="To edit, see citavi.com/edit"/>
-          <w:tag w:val="CitaviPlaceholder#947ad6ee-3fad-4c67-99a2-f5548454b62d"/>
-          <w:id w:val="-1829130939"/>
+          <w:tag w:val="CitaviPlaceholder#95b467c2-2009-4b94-841d-8fc7228aec50"/>
+          <w:id w:val="358788794"/>
           <w:placeholder>
             <w:docPart w:val="DefaultPlaceholder_-1854013440"/>
           </w:placeholder>
@@ -2493,7 +2670,7 @@
             <w:rPr>
               <w:noProof/>
             </w:rPr>
-            <w:instrText>ADDIN CitaviPlaceholder{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}</w:instrText>
+            <w:instrText>ADDIN CitaviPlaceholder{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}</w:instrText>
           </w:r>
           <w:r>
             <w:rPr>
@@ -2505,7 +2682,7 @@
             <w:rPr>
               <w:noProof/>
             </w:rPr>
-            <w:t>[3, 4]</w:t>
+            <w:t>[3]</w:t>
           </w:r>
           <w:r>
             <w:rPr>
@@ -2515,6 +2692,425 @@
           </w:r>
         </w:sdtContent>
       </w:sdt>
+      <w:r>
+        <w:t xml:space="preserve">. </w:t>
+      </w:r>
+      <w:bookmarkStart w:id="12" w:name="_Hlk87965389"/>
+      <w:r>
+        <w:t xml:space="preserve">Visual Analytics soll helfen das Problem des Datenüberschusses zu lösen, denn Daten werden schneller generiert als sie analysiert werden können </w:t>
+      </w:r>
+      <w:sdt>
+        <w:sdtPr>
+          <w:alias w:val="To edit, see citavi.com/edit"/>
+          <w:tag w:val="CitaviPlaceholder#7fdb70aa-2c24-4b37-b808-10644a14aaa7"/>
+          <w:id w:val="-1235239575"/>
+          <w:placeholder>
+            <w:docPart w:val="DefaultPlaceholder_-1854013440"/>
+          </w:placeholder>
+        </w:sdtPr>
+        <w:sdtEndPr/>
+        <w:sdtContent>
+          <w:r>
+            <w:rPr>
+              <w:noProof/>
+            </w:rPr>
+            <w:fldChar w:fldCharType="begin"/>
+          </w:r>
+          <w:r>
+            <w:rPr>
+              <w:noProof/>
+            </w:rPr>
+            <w:instrText>ADDIN CitaviPlaceholder{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}</w:instrText>
+          </w:r>
+          <w:r>
+            <w:rPr>
+              <w:noProof/>
+            </w:rPr>
+            <w:fldChar w:fldCharType="separate"/>
+          </w:r>
+          <w:r>
+            <w:rPr>
+              <w:noProof/>
+            </w:rPr>
+            <w:t>[4]</w:t>
+          </w:r>
+          <w:r>
+            <w:rPr>
+              <w:noProof/>
+            </w:rPr>
+            <w:fldChar w:fldCharType="end"/>
+          </w:r>
+        </w:sdtContent>
+      </w:sdt>
+      <w:r>
+        <w:t xml:space="preserve">. Rein automatisierte Methoden scheitern heutzutage oft an der Komplexität der zu analysierenden Daten. Es ist daher oft notwendig automatisierte Methoden und Visualisierungen mit der Intuition und dem Expertenwissen von Menschen zu kombinieren. Schlussendlich sollen </w:t>
+      </w:r>
+      <w:r>
+        <w:t xml:space="preserve">so Entscheidungsfindungen auf Basis des Datenüberschusses ermöglicht werden </w:t>
+      </w:r>
+      <w:sdt>
+        <w:sdtPr>
+          <w:alias w:val="To edit, see citavi.com/edit"/>
+          <w:tag w:val="CitaviPlaceholder#ed46949d-4f16-4e06-85ea-26d5c202679e"/>
+          <w:id w:val="1615948739"/>
+          <w:placeholder>
+            <w:docPart w:val="DefaultPlaceholder_-1854013440"/>
+          </w:placeholder>
+        </w:sdtPr>
+        <w:sdtEndPr/>
+        <w:sdtContent>
+          <w:r>
+            <w:rPr>
+              <w:noProof/>
+            </w:rPr>
+            <w:fldChar w:fldCharType="begin"/>
+          </w:r>
+          <w:r>
+            <w:rPr>
+              <w:noProof/>
+            </w:rPr>
+            <w:instrText>ADDIN CitaviPlaceholder{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}</w:instrText>
+          </w:r>
+          <w:r>
+            <w:rPr>
+              <w:noProof/>
+            </w:rPr>
+            <w:fldChar w:fldCharType="separate"/>
+          </w:r>
+          <w:r>
+            <w:rPr>
+              <w:noProof/>
+            </w:rPr>
+            <w:t>[4]</w:t>
+          </w:r>
+          <w:r>
+            <w:rPr>
+              <w:noProof/>
+            </w:rPr>
+            <w:fldChar w:fldCharType="end"/>
+          </w:r>
+        </w:sdtContent>
+      </w:sdt>
+      <w:r>
+        <w:t>.</w:t>
+      </w:r>
+    </w:p>
+    <w:p>
+      <w:pPr>
+        <w:pStyle w:val="02Flietext"/>
+      </w:pPr>
+      <w:r>
+        <w:t xml:space="preserve">Visual Analytics ist jedoch mehr als nur Visualisierung. Visual Analytics kombiniert Visualisierung mit statistischer Analyse, </w:t>
+      </w:r>
+      <w:r>
+        <w:t xml:space="preserve">Interaktion, Wahrnehmungs -und Kognitionswissenschaft, Wissensmanagement und weiteren Aspekten </w:t>
+      </w:r>
+      <w:sdt>
+        <w:sdtPr>
+          <w:alias w:val="To edit, see citavi.com/edit"/>
+          <w:tag w:val="CitaviPlaceholder#694b7df1-cd5e-48ca-b82e-de864306db59"/>
+          <w:id w:val="1360630030"/>
+          <w:placeholder>
+            <w:docPart w:val="DefaultPlaceholder_-1854013440"/>
+          </w:placeholder>
+        </w:sdtPr>
+        <w:sdtEndPr/>
+        <w:sdtContent>
+          <w:r>
+            <w:rPr>
+              <w:noProof/>
+            </w:rPr>
+            <w:fldChar w:fldCharType="begin"/>
+          </w:r>
+          <w:r>
+            <w:rPr>
+              <w:noProof/>
+            </w:rPr>
+            <w:instrText>ADDIN CitaviPlaceholder{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}</w:instrText>
+          </w:r>
+          <w:r>
+            <w:rPr>
+              <w:noProof/>
+            </w:rPr>
+            <w:fldChar w:fldCharType="separate"/>
+          </w:r>
+          <w:r>
+            <w:rPr>
+              <w:noProof/>
+            </w:rPr>
+            <w:t>[5]</w:t>
+          </w:r>
+          <w:r>
+            <w:rPr>
+              <w:noProof/>
+            </w:rPr>
+            <w:fldChar w:fldCharType="end"/>
+          </w:r>
+        </w:sdtContent>
+      </w:sdt>
+      <w:r>
+        <w:t>.</w:t>
+      </w:r>
+    </w:p>
+    <w:p>
+      <w:pPr>
+        <w:pStyle w:val="Heading3"/>
+        <w:numPr>
+          <w:ilvl w:val="1"/>
+          <w:numId w:val="4"/>
+        </w:numPr>
+      </w:pPr>
+      <w:bookmarkStart w:id="13" w:name="_Toc87956893"/>
+      <w:bookmarkEnd w:id="12"/>
+      <w:r>
+        <w:lastRenderedPageBreak/>
+        <w:t>Methoden</w:t>
+      </w:r>
+      <w:bookmarkEnd w:id="13"/>
+    </w:p>
+    <w:p>
+      <w:pPr>
+        <w:pStyle w:val="02Flietext"/>
+        <w:keepNext/>
+      </w:pPr>
+      <w:commentRangeStart w:id="14"/>
+      <w:r>
+        <w:rPr>
+          <w:noProof/>
+        </w:rPr>
+        <w:drawing>
+          <wp:inline distT="0" distB="0" distL="0" distR="0" wp14:anchorId="030F0BCD" wp14:editId="5F25B6B0">
+            <wp:extent cx="5759450" cy="2929890"/>
+            <wp:effectExtent l="0" t="0" r="0" b="3810"/>
+            <wp:docPr id="4" name="Picture 4" descr="Diagram&#10;&#10;Description automatically generated"/>
+            <wp:cNvGraphicFramePr>
+              <a:graphicFrameLocks xmlns:a="http://schemas.openxmlformats.org/drawingml/2006/main" noChangeAspect="1"/>
+            </wp:cNvGraphicFramePr>
+            <a:graphic xmlns:a="http://schemas.openxmlformats.org/drawingml/2006/main">
+              <a:graphicData uri="http://schemas.openxmlformats.org/drawingml/2006/picture">
+                <pic:pic xmlns:pic="http://schemas.openxmlformats.org/drawingml/2006/picture">
+                  <pic:nvPicPr>
+                    <pic:cNvPr id="4" name="Picture 4" descr="Diagram&#10;&#10;Description automatically generated"/>
+                    <pic:cNvPicPr/>
+                  </pic:nvPicPr>
+                  <pic:blipFill>
+                    <a:blip r:embed="rId20"/>
+                    <a:stretch>
+                      <a:fillRect/>
+                    </a:stretch>
+                  </pic:blipFill>
+                  <pic:spPr>
+                    <a:xfrm>
+                      <a:off x="0" y="0"/>
+                      <a:ext cx="5759450" cy="2929890"/>
+                    </a:xfrm>
+                    <a:prstGeom prst="rect">
+                      <a:avLst/>
+                    </a:prstGeom>
+                  </pic:spPr>
+                </pic:pic>
+              </a:graphicData>
+            </a:graphic>
+          </wp:inline>
+        </w:drawing>
+      </w:r>
+      <w:commentRangeEnd w:id="14"/>
+      <w:r>
+        <w:rPr>
+          <w:rStyle w:val="CommentReference"/>
+          <w:rFonts w:ascii="Times New Roman" w:hAnsi="Times New Roman"/>
+        </w:rPr>
+        <w:commentReference w:id="14"/>
+      </w:r>
+    </w:p>
+    <w:p>
+      <w:pPr>
+        <w:pStyle w:val="Caption"/>
+      </w:pPr>
+      <w:bookmarkStart w:id="15" w:name="_Ref90905706"/>
+      <w:bookmarkStart w:id="16" w:name="_Ref90905542"/>
+      <w:bookmarkStart w:id="17" w:name="_Ref90905692"/>
+      <w:r>
+        <w:t xml:space="preserve">Abbildung </w:t>
+      </w:r>
+      <w:r>
+        <w:fldChar w:fldCharType="begin"/>
+      </w:r>
+      <w:r>
+        <w:instrText xml:space="preserve"> SEQ Abbildung \* ARABIC </w:instrText>
+      </w:r>
+      <w:r>
+        <w:fldChar w:fldCharType="separate"/>
+      </w:r>
+      <w:r>
+        <w:rPr>
+          <w:noProof/>
+        </w:rPr>
+        <w:t>1</w:t>
+      </w:r>
+      <w:r>
+        <w:rPr>
+          <w:noProof/>
+        </w:rPr>
+        <w:fldChar w:fldCharType="end"/>
+      </w:r>
+      <w:bookmarkEnd w:id="15"/>
+      <w:r>
+        <w:t>: Visual Analytics Methoden</w:t>
+      </w:r>
+      <w:bookmarkEnd w:id="16"/>
+      <w:r>
+        <w:t xml:space="preserve"> </w:t>
+      </w:r>
+      <w:sdt>
+        <w:sdtPr>
+          <w:alias w:val="To edit, see citavi.com/edit"/>
+          <w:tag w:val="CitaviPlaceholder#4a90a49b-ba2d-4b90-9a9f-b218ab74b80d"/>
+          <w:id w:val="1305896134"/>
+          <w:placeholder>
+            <w:docPart w:val="DefaultPlaceholder_-1854013440"/>
+          </w:placeholder>
+        </w:sdtPr>
+        <w:sdtEndPr/>
+        <w:sdtContent>
+          <w:r>
+            <w:rPr>
+              <w:noProof/>
+            </w:rPr>
+            <w:fldChar w:fldCharType="begin"/>
+          </w:r>
+          <w:r>
+            <w:rPr>
+              <w:noProof/>
+            </w:rPr>
+            <w:instrText>ADDIN CitaviPlaceholder{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}</w:instrText>
+          </w:r>
+          <w:r>
+            <w:rPr>
+              <w:noProof/>
+            </w:rPr>
+            <w:fldChar w:fldCharType="separate"/>
+          </w:r>
+          <w:r>
+            <w:rPr>
+              <w:noProof/>
+            </w:rPr>
+            <w:t>[4]</w:t>
+          </w:r>
+          <w:r>
+            <w:rPr>
+              <w:noProof/>
+            </w:rPr>
+            <w:fldChar w:fldCharType="end"/>
+          </w:r>
+        </w:sdtContent>
+      </w:sdt>
+      <w:bookmarkEnd w:id="17"/>
+    </w:p>
+    <w:p>
+      <w:pPr>
+        <w:pStyle w:val="02Flietext"/>
+      </w:pPr>
+      <w:r>
+        <w:t xml:space="preserve">In </w:t>
+      </w:r>
+      <w:r>
+        <w:fldChar w:fldCharType="begin"/>
+      </w:r>
+      <w:r>
+        <w:instrText xml:space="preserve"> REF _Ref90905706 \h </w:instrText>
+      </w:r>
+      <w:r>
+        <w:fldChar w:fldCharType="separate"/>
+      </w:r>
+      <w:r>
+        <w:t xml:space="preserve">Abbildung </w:t>
+      </w:r>
+      <w:r>
+        <w:rPr>
+          <w:noProof/>
+        </w:rPr>
+        <w:t>1</w:t>
+      </w:r>
+      <w:r>
+        <w:fldChar w:fldCharType="end"/>
+      </w:r>
+      <w:r>
+        <w:t xml:space="preserve"> sind die Methoden der Visual Analytics abstrakt dargestellt. </w:t>
+      </w:r>
+      <w:r>
+        <w:t xml:space="preserve">Um die vorhandenen Daten sinnvoll nutzen zu können ist oft erst eine Bereinigung </w:t>
+      </w:r>
+      <w:r>
+        <w:t xml:space="preserve">oder anderweitige Verarbeitung </w:t>
+      </w:r>
+      <w:r>
+        <w:t xml:space="preserve">dieser Daten nötig. Dazu </w:t>
+      </w:r>
+      <w:r>
+        <w:t xml:space="preserve">werden die Daten auf Ausreiser analysiert, gruppiert oder auch normalisiert. Mit den verarbeiteten Daten werden dann Visualisierungen erstellt. Anhand dieser Visualisierungen ist möglicherweise ein direkter Wissensgewinn möglich, oft führt aber erst die Interaktion eines Nutzer mit der Visualisierung zu dem gewünschten Wissensgewinn. Aus der Visualisierung gezogene Schlüsse werden wiederum genutzt, um Modelle auf Grundlage der Daten zu erstellen. In Interaktion mit diesem Modell durch beispielsweise Anpassung von Parametern können wiederum weitere Einsichten gewonnen werden, welche sich durch die Visualisierung des Modells wiederum überprüfen lassen. Das insgesamt gewonnene Wissen wird </w:t>
+      </w:r>
+      <w:r>
+        <w:t>schlussendlich</w:t>
+      </w:r>
+      <w:r>
+        <w:t xml:space="preserve"> innerhalb des Systems gespeichert und kann selbst mit Methoden der Visual Analytics </w:t>
+      </w:r>
+      <w:r>
+        <w:t xml:space="preserve">analysiert </w:t>
+      </w:r>
+      <w:r>
+        <w:t>werden</w:t>
+      </w:r>
+      <w:r>
+        <w:t xml:space="preserve"> </w:t>
+      </w:r>
+      <w:sdt>
+        <w:sdtPr>
+          <w:alias w:val="To edit, see citavi.com/edit"/>
+          <w:tag w:val="CitaviPlaceholder#56bf6565-f7f0-426b-9abe-a072c17dbed8"/>
+          <w:id w:val="-1922326075"/>
+          <w:placeholder>
+            <w:docPart w:val="DefaultPlaceholder_-1854013440"/>
+          </w:placeholder>
+        </w:sdtPr>
+        <w:sdtEndPr/>
+        <w:sdtContent>
+          <w:r>
+            <w:rPr>
+              <w:noProof/>
+            </w:rPr>
+            <w:fldChar w:fldCharType="begin"/>
+          </w:r>
+          <w:r>
+            <w:rPr>
+              <w:noProof/>
+            </w:rPr>
+            <w:instrText>ADDIN CitaviPlaceholder{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}</w:instrText>
+          </w:r>
+          <w:r>
+            <w:rPr>
+              <w:noProof/>
+            </w:rPr>
+            <w:fldChar w:fldCharType="separate"/>
+          </w:r>
+          <w:r>
+            <w:rPr>
+              <w:noProof/>
+            </w:rPr>
+            <w:t>[4]</w:t>
+          </w:r>
+          <w:r>
+            <w:rPr>
+              <w:noProof/>
+            </w:rPr>
+            <w:fldChar w:fldCharType="end"/>
+          </w:r>
+        </w:sdtContent>
+      </w:sdt>
+      <w:r>
+        <w:t>.</w:t>
+      </w:r>
     </w:p>
     <w:p>
       <w:pPr>
@@ -2524,14 +3120,316 @@
           <w:numId w:val="4"/>
         </w:numPr>
       </w:pPr>
-      <w:bookmarkStart w:id="14" w:name="_Toc87956894"/>
+      <w:r>
+        <w:lastRenderedPageBreak/>
+        <w:t>FIT</w:t>
+      </w:r>
+      <w:r>
+        <w:t xml:space="preserve"> Protokoll </w:t>
+      </w:r>
+    </w:p>
+    <w:p>
+      <w:pPr>
+        <w:pStyle w:val="02Flietext"/>
+      </w:pPr>
+      <w:r>
+        <w:t xml:space="preserve">Das </w:t>
+      </w:r>
+      <w:r>
+        <w:t xml:space="preserve">Flexible and Interoperable Data Transfer (FIT) Protokoll wird </w:t>
+      </w:r>
+      <w:r>
+        <w:t xml:space="preserve">verwendet um von Sport, Fitness und Gesundheitsgeräten stammende Daten zu speichern und sie zu teilen.  </w:t>
+      </w:r>
+      <w:r>
+        <w:t xml:space="preserve">Um das zu erreichen definiert das FIT Protokoll sogenannte FIT </w:t>
+      </w:r>
+      <w:proofErr w:type="spellStart"/>
+      <w:r>
+        <w:t>messages</w:t>
+      </w:r>
+      <w:proofErr w:type="spellEnd"/>
+      <w:r>
+        <w:t xml:space="preserve">, eine Reihe an Vorlagen zur Datenspeicherung. Insgesamt besteht das FIT Protokoll aus einer Dateistruktur, einer globalen Liste aus FIT </w:t>
+      </w:r>
+      <w:proofErr w:type="spellStart"/>
+      <w:r>
+        <w:t>messages</w:t>
+      </w:r>
+      <w:proofErr w:type="spellEnd"/>
+      <w:r>
+        <w:t xml:space="preserve"> und FIT </w:t>
+      </w:r>
+      <w:proofErr w:type="spellStart"/>
+      <w:r>
+        <w:t>fields</w:t>
+      </w:r>
+      <w:proofErr w:type="spellEnd"/>
+      <w:r>
+        <w:t xml:space="preserve"> und eines Software </w:t>
+      </w:r>
+      <w:proofErr w:type="spellStart"/>
+      <w:r>
+        <w:t>Developments</w:t>
+      </w:r>
+      <w:proofErr w:type="spellEnd"/>
+      <w:r>
+        <w:t xml:space="preserve"> Kits (SDK). </w:t>
+      </w:r>
+    </w:p>
+    <w:p>
+      <w:pPr>
+        <w:pStyle w:val="Heading3"/>
+        <w:numPr>
+          <w:ilvl w:val="1"/>
+          <w:numId w:val="27"/>
+        </w:numPr>
+      </w:pPr>
+      <w:r>
+        <w:t>FIT Datei</w:t>
+      </w:r>
+      <w:r>
+        <w:t>aufbau</w:t>
+      </w:r>
+    </w:p>
+    <w:p>
+      <w:pPr>
+        <w:pStyle w:val="02Flietext"/>
+        <w:keepNext/>
+      </w:pPr>
+      <w:r>
+        <w:rPr>
+          <w:noProof/>
+        </w:rPr>
+        <w:drawing>
+          <wp:inline distT="0" distB="0" distL="0" distR="0" wp14:anchorId="3C136A8B" wp14:editId="5DB3DA01">
+            <wp:extent cx="5759450" cy="2572385"/>
+            <wp:effectExtent l="0" t="0" r="0" b="0"/>
+            <wp:docPr id="2" name="Picture 2" descr="Table&#10;&#10;Description automatically generated"/>
+            <wp:cNvGraphicFramePr>
+              <a:graphicFrameLocks xmlns:a="http://schemas.openxmlformats.org/drawingml/2006/main" noChangeAspect="1"/>
+            </wp:cNvGraphicFramePr>
+            <a:graphic xmlns:a="http://schemas.openxmlformats.org/drawingml/2006/main">
+              <a:graphicData uri="http://schemas.openxmlformats.org/drawingml/2006/picture">
+                <pic:pic xmlns:pic="http://schemas.openxmlformats.org/drawingml/2006/picture">
+                  <pic:nvPicPr>
+                    <pic:cNvPr id="2" name="Picture 2" descr="Table&#10;&#10;Description automatically generated"/>
+                    <pic:cNvPicPr/>
+                  </pic:nvPicPr>
+                  <pic:blipFill>
+                    <a:blip r:embed="rId25"/>
+                    <a:stretch>
+                      <a:fillRect/>
+                    </a:stretch>
+                  </pic:blipFill>
+                  <pic:spPr>
+                    <a:xfrm>
+                      <a:off x="0" y="0"/>
+                      <a:ext cx="5759450" cy="2572385"/>
+                    </a:xfrm>
+                    <a:prstGeom prst="rect">
+                      <a:avLst/>
+                    </a:prstGeom>
+                  </pic:spPr>
+                </pic:pic>
+              </a:graphicData>
+            </a:graphic>
+          </wp:inline>
+        </w:drawing>
+      </w:r>
+    </w:p>
+    <w:p>
+      <w:pPr>
+        <w:pStyle w:val="Caption"/>
+      </w:pPr>
+      <w:r>
+        <w:t xml:space="preserve">Abbildung </w:t>
+      </w:r>
+      <w:fldSimple w:instr=" SEQ Abbildung \* ARABIC ">
+        <w:r>
+          <w:rPr>
+            <w:noProof/>
+          </w:rPr>
+          <w:t>2</w:t>
+        </w:r>
+      </w:fldSimple>
+      <w:r>
+        <w:t>: FIT Dateistruktur</w:t>
+      </w:r>
+    </w:p>
+    <w:p>
+      <w:pPr>
+        <w:pStyle w:val="02Flietext"/>
+      </w:pPr>
+      <w:r>
+        <w:t>Jede</w:t>
+      </w:r>
+      <w:r>
+        <w:t xml:space="preserve"> FIT Datei besteht aus einer Reihe an Einträgen. Jeder Eintrag wiederum besteht aus Header und dem Inhalt. Der Inhalt enthält entweder eine Definitionsnachricht, welche </w:t>
+      </w:r>
+      <w:r>
+        <w:t>die nächsten Inhalte näher beschreibt</w:t>
+      </w:r>
+      <w:r>
+        <w:t xml:space="preserve">, siehe Abbildung 2 </w:t>
+      </w:r>
+      <w:proofErr w:type="spellStart"/>
+      <w:r>
+        <w:t>Record</w:t>
+      </w:r>
+      <w:proofErr w:type="spellEnd"/>
+      <w:r>
+        <w:t xml:space="preserve"> m.</w:t>
+      </w:r>
+      <w:r>
+        <w:t xml:space="preserve"> </w:t>
+      </w:r>
+      <w:r>
+        <w:t>O</w:t>
+      </w:r>
+      <w:r>
+        <w:t xml:space="preserve">der eine </w:t>
+      </w:r>
+      <w:proofErr w:type="spellStart"/>
+      <w:r>
+        <w:t>data</w:t>
+      </w:r>
+      <w:proofErr w:type="spellEnd"/>
+      <w:r>
+        <w:t xml:space="preserve"> </w:t>
+      </w:r>
+      <w:proofErr w:type="spellStart"/>
+      <w:r>
+        <w:t>message</w:t>
+      </w:r>
+      <w:proofErr w:type="spellEnd"/>
+      <w:r>
+        <w:t xml:space="preserve"> welche eine Reihe an tatsächlichen Messdaten enthält</w:t>
+      </w:r>
+      <w:r>
+        <w:t xml:space="preserve">, siehe </w:t>
+      </w:r>
+      <w:proofErr w:type="spellStart"/>
+      <w:r>
+        <w:t>Record</w:t>
+      </w:r>
+      <w:proofErr w:type="spellEnd"/>
+      <w:r>
+        <w:t xml:space="preserve"> n</w:t>
+      </w:r>
+      <w:r>
+        <w:t>. Die FIT Dateistruktur definiert dazu Inhalt, Länge und Typ dieser Nachrichten.</w:t>
+      </w:r>
+    </w:p>
+    <w:p>
+      <w:pPr>
+        <w:pStyle w:val="02Flietext"/>
+        <w:keepNext/>
+      </w:pPr>
+      <w:r>
+        <w:rPr>
+          <w:noProof/>
+        </w:rPr>
+        <w:lastRenderedPageBreak/>
+        <w:drawing>
+          <wp:inline distT="0" distB="0" distL="0" distR="0" wp14:anchorId="1752A6B9" wp14:editId="761A178D">
+            <wp:extent cx="5759450" cy="2643505"/>
+            <wp:effectExtent l="0" t="0" r="0" b="4445"/>
+            <wp:docPr id="3" name="Picture 3" descr="Diagram&#10;&#10;Description automatically generated with medium confidence"/>
+            <wp:cNvGraphicFramePr>
+              <a:graphicFrameLocks xmlns:a="http://schemas.openxmlformats.org/drawingml/2006/main" noChangeAspect="1"/>
+            </wp:cNvGraphicFramePr>
+            <a:graphic xmlns:a="http://schemas.openxmlformats.org/drawingml/2006/main">
+              <a:graphicData uri="http://schemas.openxmlformats.org/drawingml/2006/picture">
+                <pic:pic xmlns:pic="http://schemas.openxmlformats.org/drawingml/2006/picture">
+                  <pic:nvPicPr>
+                    <pic:cNvPr id="3" name="Picture 3" descr="Diagram&#10;&#10;Description automatically generated with medium confidence"/>
+                    <pic:cNvPicPr/>
+                  </pic:nvPicPr>
+                  <pic:blipFill>
+                    <a:blip r:embed="rId26"/>
+                    <a:stretch>
+                      <a:fillRect/>
+                    </a:stretch>
+                  </pic:blipFill>
+                  <pic:spPr>
+                    <a:xfrm>
+                      <a:off x="0" y="0"/>
+                      <a:ext cx="5759450" cy="2643505"/>
+                    </a:xfrm>
+                    <a:prstGeom prst="rect">
+                      <a:avLst/>
+                    </a:prstGeom>
+                  </pic:spPr>
+                </pic:pic>
+              </a:graphicData>
+            </a:graphic>
+          </wp:inline>
+        </w:drawing>
+      </w:r>
+    </w:p>
+    <w:p>
+      <w:pPr>
+        <w:pStyle w:val="Caption"/>
+      </w:pPr>
+      <w:r>
+        <w:t xml:space="preserve">Abbildung </w:t>
+      </w:r>
+      <w:fldSimple w:instr=" SEQ Abbildung \* ARABIC ">
+        <w:r>
+          <w:rPr>
+            <w:noProof/>
+          </w:rPr>
+          <w:t>3</w:t>
+        </w:r>
+      </w:fldSimple>
+    </w:p>
+    <w:p>
+      <w:pPr>
+        <w:pStyle w:val="Heading3"/>
+      </w:pPr>
+      <w:r>
+        <w:t xml:space="preserve">4.2 FIT </w:t>
+      </w:r>
+      <w:proofErr w:type="spellStart"/>
+      <w:r>
+        <w:t>Profiles</w:t>
+      </w:r>
+      <w:proofErr w:type="spellEnd"/>
+    </w:p>
+    <w:p>
+      <w:pPr>
+        <w:pStyle w:val="02Flietext"/>
+      </w:pPr>
+    </w:p>
+    <w:p>
+      <w:pPr>
+        <w:pStyle w:val="Heading2"/>
+        <w:numPr>
+          <w:ilvl w:val="0"/>
+          <w:numId w:val="4"/>
+        </w:numPr>
+      </w:pPr>
+      <w:bookmarkStart w:id="18" w:name="_Toc87956894"/>
       <w:r>
         <w:t>Anwendung</w:t>
       </w:r>
       <w:r>
         <w:t>/Umsetzung/Visualisierungen</w:t>
       </w:r>
-      <w:bookmarkEnd w:id="14"/>
+      <w:bookmarkEnd w:id="18"/>
+    </w:p>
+    <w:p>
+      <w:pPr>
+        <w:rPr>
+          <w:rFonts w:ascii="Arial" w:eastAsia="Times New Roman" w:hAnsi="Arial"/>
+          <w:sz w:val="28"/>
+          <w:szCs w:val="26"/>
+        </w:rPr>
+      </w:pPr>
+      <w:r>
+        <w:br w:type="page"/>
+      </w:r>
     </w:p>
     <w:p>
       <w:pPr>
@@ -2576,146 +3474,351 @@
         <w:p>
           <w:pPr>
             <w:pStyle w:val="CitaviBibliographyEntry"/>
+            <w:rPr>
+              <w:lang w:val="en-US"/>
+            </w:rPr>
           </w:pPr>
           <w:r>
+            <w:rPr>
+              <w:lang w:val="en-US"/>
+            </w:rPr>
             <w:t>[1]</w:t>
           </w:r>
           <w:r>
+            <w:rPr>
+              <w:lang w:val="en-US"/>
+            </w:rPr>
             <w:tab/>
           </w:r>
-          <w:bookmarkStart w:id="15" w:name="_CTVL001a953f6524e694c72ac6e6feeeafe139f"/>
+          <w:bookmarkStart w:id="19" w:name="_CTVL001330bad6f6bea45ffb1c1b85535a8d7a4"/>
           <w:r>
-            <w:t>P. C. Wong and J. Thomas, “Visual analytics,”</w:t>
+            <w:rPr>
+              <w:lang w:val="en-US"/>
+            </w:rPr>
+            <w:t xml:space="preserve">B. J. </w:t>
           </w:r>
-          <w:bookmarkEnd w:id="15"/>
+          <w:proofErr w:type="spellStart"/>
           <w:r>
+            <w:rPr>
+              <w:lang w:val="en-US"/>
+            </w:rPr>
+            <w:t>Mccarthy</w:t>
+          </w:r>
+          <w:proofErr w:type="spellEnd"/>
+          <w:r>
+            <w:rPr>
+              <w:lang w:val="en-US"/>
+            </w:rPr>
+            <w:t>, “One in Five U.S. Adults Use Health Apps, Wearable Trackers,”</w:t>
+          </w:r>
+          <w:bookmarkEnd w:id="19"/>
+          <w:r>
+            <w:rPr>
+              <w:lang w:val="en-US"/>
+            </w:rPr>
             <w:t xml:space="preserve"> </w:t>
           </w:r>
           <w:r>
             <w:rPr>
               <w:i/>
-            </w:rPr>
-            <w:t>IEEE computer graphics and applications</w:t>
+              <w:lang w:val="en-US"/>
+            </w:rPr>
+            <w:t>Gallup</w:t>
           </w:r>
           <w:r>
-            <w:t>, vol. 24, no. 5, pp. 20–21, 2004, doi: 10.1109/mcg.2004.39.</w:t>
+            <w:rPr>
+              <w:lang w:val="en-US"/>
+            </w:rPr>
+            <w:t>, 11 Dec., 2019. https://​news.gallup.com​/​poll/​269096/​one-​five-​adults-​health-​apps-​wearable-​trackers.aspx (accessed: Dec. 19 2021).</w:t>
           </w:r>
         </w:p>
         <w:p>
           <w:pPr>
             <w:pStyle w:val="CitaviBibliographyEntry"/>
+            <w:rPr>
+              <w:lang w:val="en-US"/>
+            </w:rPr>
           </w:pPr>
           <w:r>
+            <w:rPr>
+              <w:lang w:val="en-US"/>
+            </w:rPr>
             <w:t>[2]</w:t>
           </w:r>
           <w:r>
+            <w:rPr>
+              <w:lang w:val="en-US"/>
+            </w:rPr>
             <w:tab/>
           </w:r>
-          <w:bookmarkStart w:id="16" w:name="_CTVL001c1c1e3a129fd47c488a971b0d02c3889"/>
-          <w:bookmarkStart w:id="17" w:name="_Hlk87965509"/>
+          <w:bookmarkStart w:id="20" w:name="_CTVL00128d0e4c727664d3bad20b284ba52f592"/>
           <w:r>
-            <w:t>D. A. Keim, F. Mansmann, A. Stoffel, and H. Ziegler, “Visual Analytics,”</w:t>
+            <w:rPr>
+              <w:lang w:val="en-US"/>
+            </w:rPr>
+            <w:t>Y. N. Harari,</w:t>
           </w:r>
-          <w:bookmarkEnd w:id="17"/>
+          <w:bookmarkEnd w:id="20"/>
           <w:r>
-            <w:t xml:space="preserve"> in</w:t>
-          </w:r>
-          <w:bookmarkEnd w:id="16"/>
-          <w:r>
+            <w:rPr>
+              <w:lang w:val="en-US"/>
+            </w:rPr>
             <w:t xml:space="preserve"> </w:t>
           </w:r>
           <w:r>
             <w:rPr>
               <w:i/>
+              <w:lang w:val="en-US"/>
+            </w:rPr>
+            <w:t>21 lessons for the 21st century</w:t>
+          </w:r>
+          <w:r>
+            <w:rPr>
+              <w:lang w:val="en-US"/>
+            </w:rPr>
+            <w:t>. New York: Spiegel &amp; Grau, 2018.</w:t>
+          </w:r>
+        </w:p>
+        <w:p>
+          <w:pPr>
+            <w:pStyle w:val="CitaviBibliographyEntry"/>
+            <w:rPr>
+              <w:lang w:val="en-US"/>
+            </w:rPr>
+          </w:pPr>
+          <w:r>
+            <w:rPr>
+              <w:lang w:val="en-US"/>
+            </w:rPr>
+            <w:t>[3]</w:t>
+          </w:r>
+          <w:r>
+            <w:rPr>
+              <w:lang w:val="en-US"/>
+            </w:rPr>
+            <w:tab/>
+          </w:r>
+          <w:bookmarkStart w:id="21" w:name="_CTVL001a953f6524e694c72ac6e6feeeafe139f"/>
+          <w:r>
+            <w:rPr>
+              <w:lang w:val="en-US"/>
+            </w:rPr>
+            <w:t>P. C. Wong and J. Thomas, “Visual analytics,”</w:t>
+          </w:r>
+          <w:bookmarkEnd w:id="21"/>
+          <w:r>
+            <w:rPr>
+              <w:lang w:val="en-US"/>
+            </w:rPr>
+            <w:t xml:space="preserve"> </w:t>
+          </w:r>
+          <w:r>
+            <w:rPr>
+              <w:i/>
+              <w:lang w:val="en-US"/>
+            </w:rPr>
+            <w:t>IEEE computer graphics and applications</w:t>
+          </w:r>
+          <w:r>
+            <w:rPr>
+              <w:lang w:val="en-US"/>
+            </w:rPr>
+            <w:t xml:space="preserve">, vol. 24, no. 5, pp. 20–21, 2004, </w:t>
+          </w:r>
+          <w:proofErr w:type="spellStart"/>
+          <w:r>
+            <w:rPr>
+              <w:lang w:val="en-US"/>
+            </w:rPr>
+            <w:t>doi</w:t>
+          </w:r>
+          <w:proofErr w:type="spellEnd"/>
+          <w:r>
+            <w:rPr>
+              <w:lang w:val="en-US"/>
+            </w:rPr>
+            <w:t>: 10.1109/mcg.2004.39.</w:t>
+          </w:r>
+        </w:p>
+        <w:p>
+          <w:pPr>
+            <w:pStyle w:val="CitaviBibliographyEntry"/>
+            <w:rPr>
+              <w:lang w:val="en-US"/>
+            </w:rPr>
+          </w:pPr>
+          <w:r>
+            <w:rPr>
+              <w:lang w:val="en-US"/>
+            </w:rPr>
+            <w:t>[4]</w:t>
+          </w:r>
+          <w:r>
+            <w:rPr>
+              <w:lang w:val="en-US"/>
+            </w:rPr>
+            <w:tab/>
+          </w:r>
+          <w:bookmarkStart w:id="22" w:name="_CTVL001c1c1e3a129fd47c488a971b0d02c3889"/>
+          <w:r>
+            <w:rPr>
+              <w:lang w:val="en-US"/>
+            </w:rPr>
+            <w:t>D. A. Keim, F. Mansmann, A. Stoffel, and H. Ziegler, “Visual Analytics,” in</w:t>
+          </w:r>
+          <w:bookmarkEnd w:id="22"/>
+          <w:r>
+            <w:rPr>
+              <w:lang w:val="en-US"/>
+            </w:rPr>
+            <w:t xml:space="preserve"> </w:t>
+          </w:r>
+          <w:r>
+            <w:rPr>
+              <w:i/>
+              <w:lang w:val="en-US"/>
             </w:rPr>
             <w:t>Encyclopedia of Database Systems</w:t>
           </w:r>
           <w:r>
+            <w:rPr>
+              <w:lang w:val="en-US"/>
+            </w:rPr>
             <w:t>, L. LIU and M. T. ÖZSU, Eds., Boston, MA: Springer US, 2009, pp. 3341–3346.</w:t>
           </w:r>
         </w:p>
         <w:p>
           <w:pPr>
             <w:pStyle w:val="CitaviBibliographyEntry"/>
+            <w:rPr>
+              <w:lang w:val="en-US"/>
+            </w:rPr>
           </w:pPr>
           <w:r>
-            <w:t>[3]</w:t>
+            <w:rPr>
+              <w:lang w:val="en-US"/>
+            </w:rPr>
+            <w:t>[5]</w:t>
           </w:r>
           <w:r>
+            <w:rPr>
+              <w:lang w:val="en-US"/>
+            </w:rPr>
             <w:tab/>
           </w:r>
-          <w:bookmarkStart w:id="18" w:name="_CTVL00178a814059b4640c78cfc544e7846b2e4"/>
+          <w:bookmarkStart w:id="23" w:name="_CTVL00178a814059b4640c78cfc544e7846b2e4"/>
           <w:r>
+            <w:rPr>
+              <w:lang w:val="en-US"/>
+            </w:rPr>
             <w:t>D. A. Keim, F. Mansmann, J. Schneidewind, J. Thomas, and H. Ziegler, “Visual Analytics: Scope and Challenges,” in</w:t>
           </w:r>
-          <w:bookmarkEnd w:id="18"/>
+          <w:bookmarkEnd w:id="23"/>
           <w:r>
+            <w:rPr>
+              <w:lang w:val="en-US"/>
+            </w:rPr>
             <w:t xml:space="preserve"> </w:t>
           </w:r>
           <w:r>
             <w:rPr>
               <w:i/>
+              <w:lang w:val="en-US"/>
             </w:rPr>
             <w:t>Lecture notes in computer science, State-of-the-art survey  0302-9743</w:t>
           </w:r>
           <w:r>
+            <w:rPr>
+              <w:lang w:val="en-US"/>
+            </w:rPr>
             <w:t xml:space="preserve">, vol. 4404, </w:t>
           </w:r>
           <w:r>
             <w:rPr>
               <w:i/>
-            </w:rPr>
-            <w:t>Visual data mining: Theory, techniques and tools for visual analytics /  Simeon J. Simoff, Michael H. Böhlen, Arturas Mazeika (eds.)</w:t>
+              <w:lang w:val="en-US"/>
+            </w:rPr>
+            <w:t xml:space="preserve">Visual data mining: Theory, techniques and tools for visual analytics /  Simeon J. </w:t>
+          </w:r>
+          <w:proofErr w:type="spellStart"/>
+          <w:r>
+            <w:rPr>
+              <w:i/>
+              <w:lang w:val="en-US"/>
+            </w:rPr>
+            <w:t>Simoff</w:t>
+          </w:r>
+          <w:proofErr w:type="spellEnd"/>
+          <w:r>
+            <w:rPr>
+              <w:i/>
+              <w:lang w:val="en-US"/>
+            </w:rPr>
+            <w:t xml:space="preserve">, Michael H. </w:t>
+          </w:r>
+          <w:proofErr w:type="spellStart"/>
+          <w:r>
+            <w:rPr>
+              <w:i/>
+              <w:lang w:val="en-US"/>
+            </w:rPr>
+            <w:t>Böhlen</w:t>
+          </w:r>
+          <w:proofErr w:type="spellEnd"/>
+          <w:r>
+            <w:rPr>
+              <w:i/>
+              <w:lang w:val="en-US"/>
+            </w:rPr>
+            <w:t>, Arturas Mazeika (eds.)</w:t>
           </w:r>
           <w:r>
-            <w:t>, S. J. Simoff, M. H. Böhlen, and A. Mazieka, Eds., Berlin: Springer, 2008, pp. 76–90.</w:t>
+            <w:rPr>
+              <w:lang w:val="en-US"/>
+            </w:rPr>
+            <w:t xml:space="preserve">, S. J. </w:t>
           </w:r>
-        </w:p>
-        <w:p>
-          <w:pPr>
-            <w:pStyle w:val="CitaviBibliographyEntry"/>
+          <w:proofErr w:type="spellStart"/>
+          <w:r>
             <w:rPr>
               <w:lang w:val="en-US"/>
             </w:rPr>
-          </w:pPr>
+            <w:t>Simoff</w:t>
+          </w:r>
+          <w:proofErr w:type="spellEnd"/>
           <w:r>
             <w:rPr>
               <w:lang w:val="en-US"/>
             </w:rPr>
-            <w:t>[4]</w:t>
+            <w:t xml:space="preserve">, M. H. </w:t>
           </w:r>
+          <w:proofErr w:type="spellStart"/>
           <w:r>
             <w:rPr>
               <w:lang w:val="en-US"/>
             </w:rPr>
-            <w:tab/>
+            <w:t>Böhlen</w:t>
           </w:r>
-          <w:bookmarkStart w:id="19" w:name="_CTVL00125b0a27719f540f086b114bbd958f51e"/>
+          <w:proofErr w:type="spellEnd"/>
           <w:r>
             <w:rPr>
               <w:lang w:val="en-US"/>
             </w:rPr>
-            <w:t>D. A. Keim, “An Introduction to Information Visualization Techniques for Exploring Large Databases: Tutorial notes,” in</w:t>
+            <w:t xml:space="preserve">, and A. </w:t>
           </w:r>
-          <w:bookmarkEnd w:id="19"/>
+          <w:proofErr w:type="spellStart"/>
           <w:r>
             <w:rPr>
               <w:lang w:val="en-US"/>
             </w:rPr>
-            <w:t xml:space="preserve"> </w:t>
+            <w:t>Mazieka</w:t>
           </w:r>
+          <w:proofErr w:type="spellEnd"/>
           <w:r>
             <w:rPr>
-              <w:i/>
               <w:lang w:val="en-US"/>
             </w:rPr>
-            <w:t>11th IEEE Visualization (Vis'00)</w:t>
-          </w:r>
-          <w:r>
-            <w:rPr>
-              <w:lang w:val="en-US"/>
-            </w:rPr>
-            <w:t>, Utah, USA, 2000. Accessed: Nov. 16 2021. [Online]. Available: http://​nbn-resolving.de​/​urn:​nbn:​de:​bsz:​352-​opus-​70304</w:t>
+            <w:t>, Eds., Berlin: Springer, 2008, pp. 76–90.</w:t>
           </w:r>
           <w:r>
             <w:fldChar w:fldCharType="end"/>
@@ -2731,7 +3834,7 @@
       </w:pPr>
     </w:p>
     <w:sectPr>
-      <w:headerReference w:type="default" r:id="rId20"/>
+      <w:headerReference w:type="default" r:id="rId27"/>
       <w:pgSz w:w="11906" w:h="16838"/>
       <w:pgMar w:top="1985" w:right="1418" w:bottom="1418" w:left="1418" w:header="709" w:footer="709" w:gutter="0"/>
       <w:pgNumType w:start="1"/>
@@ -2740,6 +3843,45 @@
     </w:sectPr>
   </w:body>
 </w:document>
+</file>
+
+<file path=word/comments.xml><?xml version="1.0" encoding="utf-8"?>
+<w:comments xmlns:wpc="http://schemas.microsoft.com/office/word/2010/wordprocessingCanvas" xmlns:cx="http://schemas.microsoft.com/office/drawing/2014/chartex" xmlns:cx1="http://schemas.microsoft.com/office/drawing/2015/9/8/chartex" xmlns:cx2="http://schemas.microsoft.com/office/drawing/2015/10/21/chartex" xmlns:cx3="http://schemas.microsoft.com/office/drawing/2016/5/9/chartex" xmlns:cx4="http://schemas.microsoft.com/office/drawing/2016/5/10/chartex" xmlns:cx5="http://schemas.microsoft.com/office/drawing/2016/5/11/chartex" xmlns:cx6="http://schemas.microsoft.com/office/drawing/2016/5/12/chartex" xmlns:cx7="http://schemas.microsoft.com/office/drawing/2016/5/13/chartex" xmlns:cx8="http://schemas.microsoft.com/office/drawing/2016/5/14/chartex" xmlns:mc="http://schemas.openxmlformats.org/markup-compatibility/2006" xmlns:aink="http://schemas.microsoft.com/office/drawing/2016/ink" xmlns:am3d="http://schemas.microsoft.com/office/drawing/2017/model3d" xmlns:o="urn:schemas-microsoft-com:office:office" xmlns:r="http://schemas.openxmlformats.org/officeDocument/2006/relationships" xmlns:m="http://schemas.openxmlformats.org/officeDocument/2006/math" xmlns:v="urn:schemas-microsoft-com:vml" xmlns:wp14="http://schemas.microsoft.com/office/word/2010/wordprocessingDrawing" xmlns:wp="http://schemas.openxmlformats.org/drawingml/2006/wordprocessingDrawing" xmlns:w10="urn:schemas-microsoft-com:office:word" xmlns:w="http://schemas.openxmlformats.org/wordprocessingml/2006/main" xmlns:w14="http://schemas.microsoft.com/office/word/2010/wordml" xmlns:w15="http://schemas.microsoft.com/office/word/2012/wordml" xmlns:w16cex="http://schemas.microsoft.com/office/word/2018/wordml/cex" xmlns:w16cid="http://schemas.microsoft.com/office/word/2016/wordml/cid" xmlns:w16="http://schemas.microsoft.com/office/word/2018/wordml" xmlns:w16sdtdh="http://schemas.microsoft.com/office/word/2020/wordml/sdtdatahash" xmlns:w16se="http://schemas.microsoft.com/office/word/2015/wordml/symex" xmlns:wpg="http://schemas.microsoft.com/office/word/2010/wordprocessingGroup" xmlns:wpi="http://schemas.microsoft.com/office/word/2010/wordprocessingInk" xmlns:wne="http://schemas.microsoft.com/office/word/2006/wordml" xmlns:wps="http://schemas.microsoft.com/office/word/2010/wordprocessingShape" mc:Ignorable="w14 w15 w16se w16cid w16 w16cex w16sdtdh wp14">
+  <w:comment w:id="14" w:author="Schoenberger David (inf19023)" w:date="2021-12-20T15:22:00Z" w:initials="SD(">
+    <w:p>
+      <w:pPr>
+        <w:pStyle w:val="CommentText"/>
+      </w:pPr>
+      <w:r>
+        <w:rPr>
+          <w:rStyle w:val="CommentReference"/>
+        </w:rPr>
+        <w:annotationRef/>
+      </w:r>
+      <w:r>
+        <w:t>Eigenen Graphen erstellen</w:t>
+      </w:r>
+    </w:p>
+  </w:comment>
+</w:comments>
+</file>
+
+<file path=word/commentsExtended.xml><?xml version="1.0" encoding="utf-8"?>
+<w15:commentsEx xmlns:wpc="http://schemas.microsoft.com/office/word/2010/wordprocessingCanvas" xmlns:cx="http://schemas.microsoft.com/office/drawing/2014/chartex" xmlns:cx1="http://schemas.microsoft.com/office/drawing/2015/9/8/chartex" xmlns:cx2="http://schemas.microsoft.com/office/drawing/2015/10/21/chartex" xmlns:cx3="http://schemas.microsoft.com/office/drawing/2016/5/9/chartex" xmlns:cx4="http://schemas.microsoft.com/office/drawing/2016/5/10/chartex" xmlns:cx5="http://schemas.microsoft.com/office/drawing/2016/5/11/chartex" xmlns:cx6="http://schemas.microsoft.com/office/drawing/2016/5/12/chartex" xmlns:cx7="http://schemas.microsoft.com/office/drawing/2016/5/13/chartex" xmlns:cx8="http://schemas.microsoft.com/office/drawing/2016/5/14/chartex" xmlns:mc="http://schemas.openxmlformats.org/markup-compatibility/2006" xmlns:aink="http://schemas.microsoft.com/office/drawing/2016/ink" xmlns:am3d="http://schemas.microsoft.com/office/drawing/2017/model3d" xmlns:o="urn:schemas-microsoft-com:office:office" xmlns:r="http://schemas.openxmlformats.org/officeDocument/2006/relationships" xmlns:m="http://schemas.openxmlformats.org/officeDocument/2006/math" xmlns:v="urn:schemas-microsoft-com:vml" xmlns:wp14="http://schemas.microsoft.com/office/word/2010/wordprocessingDrawing" xmlns:wp="http://schemas.openxmlformats.org/drawingml/2006/wordprocessingDrawing" xmlns:w10="urn:schemas-microsoft-com:office:word" xmlns:w="http://schemas.openxmlformats.org/wordprocessingml/2006/main" xmlns:w14="http://schemas.microsoft.com/office/word/2010/wordml" xmlns:w15="http://schemas.microsoft.com/office/word/2012/wordml" xmlns:w16cex="http://schemas.microsoft.com/office/word/2018/wordml/cex" xmlns:w16cid="http://schemas.microsoft.com/office/word/2016/wordml/cid" xmlns:w16="http://schemas.microsoft.com/office/word/2018/wordml" xmlns:w16sdtdh="http://schemas.microsoft.com/office/word/2020/wordml/sdtdatahash" xmlns:w16se="http://schemas.microsoft.com/office/word/2015/wordml/symex" xmlns:wpg="http://schemas.microsoft.com/office/word/2010/wordprocessingGroup" xmlns:wpi="http://schemas.microsoft.com/office/word/2010/wordprocessingInk" xmlns:wne="http://schemas.microsoft.com/office/word/2006/wordml" xmlns:wps="http://schemas.microsoft.com/office/word/2010/wordprocessingShape" mc:Ignorable="w14 w15 w16se w16cid w16 w16cex w16sdtdh wp14">
+  <w15:commentEx w15:paraId="0FE3D7FA" w15:done="0"/>
+</w15:commentsEx>
+</file>
+
+<file path=word/commentsExtensible.xml><?xml version="1.0" encoding="utf-8"?>
+<w16cex:commentsExtensible xmlns:wpc="http://schemas.microsoft.com/office/word/2010/wordprocessingCanvas" xmlns:cx="http://schemas.microsoft.com/office/drawing/2014/chartex" xmlns:cx1="http://schemas.microsoft.com/office/drawing/2015/9/8/chartex" xmlns:cx2="http://schemas.microsoft.com/office/drawing/2015/10/21/chartex" xmlns:cx3="http://schemas.microsoft.com/office/drawing/2016/5/9/chartex" xmlns:cx4="http://schemas.microsoft.com/office/drawing/2016/5/10/chartex" xmlns:cx5="http://schemas.microsoft.com/office/drawing/2016/5/11/chartex" xmlns:cx6="http://schemas.microsoft.com/office/drawing/2016/5/12/chartex" xmlns:cx7="http://schemas.microsoft.com/office/drawing/2016/5/13/chartex" xmlns:cx8="http://schemas.microsoft.com/office/drawing/2016/5/14/chartex" xmlns:mc="http://schemas.openxmlformats.org/markup-compatibility/2006" xmlns:aink="http://schemas.microsoft.com/office/drawing/2016/ink" xmlns:am3d="http://schemas.microsoft.com/office/drawing/2017/model3d" xmlns:o="urn:schemas-microsoft-com:office:office" xmlns:r="http://schemas.openxmlformats.org/officeDocument/2006/relationships" xmlns:m="http://schemas.openxmlformats.org/officeDocument/2006/math" xmlns:v="urn:schemas-microsoft-com:vml" xmlns:wp14="http://schemas.microsoft.com/office/word/2010/wordprocessingDrawing" xmlns:wp="http://schemas.openxmlformats.org/drawingml/2006/wordprocessingDrawing" xmlns:w10="urn:schemas-microsoft-com:office:word" xmlns:w="http://schemas.openxmlformats.org/wordprocessingml/2006/main" xmlns:w14="http://schemas.microsoft.com/office/word/2010/wordml" xmlns:w15="http://schemas.microsoft.com/office/word/2012/wordml" xmlns:w16cex="http://schemas.microsoft.com/office/word/2018/wordml/cex" xmlns:w16cid="http://schemas.microsoft.com/office/word/2016/wordml/cid" xmlns:w16="http://schemas.microsoft.com/office/word/2018/wordml" xmlns:w16sdtdh="http://schemas.microsoft.com/office/word/2020/wordml/sdtdatahash" xmlns:w16se="http://schemas.microsoft.com/office/word/2015/wordml/symex" xmlns:wpg="http://schemas.microsoft.com/office/word/2010/wordprocessingGroup" xmlns:wpi="http://schemas.microsoft.com/office/word/2010/wordprocessingInk" xmlns:wne="http://schemas.microsoft.com/office/word/2006/wordml" xmlns:wps="http://schemas.microsoft.com/office/word/2010/wordprocessingShape" mc:Ignorable="w14 w15 w16se w16cid w16 w16cex w16sdtdh wp14">
+  <w16cex:commentExtensible w16cex:durableId="256B1E2E" w16cex:dateUtc="2021-12-20T14:22:00Z"/>
+</w16cex:commentsExtensible>
+</file>
+
+<file path=word/commentsIds.xml><?xml version="1.0" encoding="utf-8"?>
+<w16cid:commentsIds xmlns:wpc="http://schemas.microsoft.com/office/word/2010/wordprocessingCanvas" xmlns:cx="http://schemas.microsoft.com/office/drawing/2014/chartex" xmlns:cx1="http://schemas.microsoft.com/office/drawing/2015/9/8/chartex" xmlns:cx2="http://schemas.microsoft.com/office/drawing/2015/10/21/chartex" xmlns:cx3="http://schemas.microsoft.com/office/drawing/2016/5/9/chartex" xmlns:cx4="http://schemas.microsoft.com/office/drawing/2016/5/10/chartex" xmlns:cx5="http://schemas.microsoft.com/office/drawing/2016/5/11/chartex" xmlns:cx6="http://schemas.microsoft.com/office/drawing/2016/5/12/chartex" xmlns:cx7="http://schemas.microsoft.com/office/drawing/2016/5/13/chartex" xmlns:cx8="http://schemas.microsoft.com/office/drawing/2016/5/14/chartex" xmlns:mc="http://schemas.openxmlformats.org/markup-compatibility/2006" xmlns:aink="http://schemas.microsoft.com/office/drawing/2016/ink" xmlns:am3d="http://schemas.microsoft.com/office/drawing/2017/model3d" xmlns:o="urn:schemas-microsoft-com:office:office" xmlns:r="http://schemas.openxmlformats.org/officeDocument/2006/relationships" xmlns:m="http://schemas.openxmlformats.org/officeDocument/2006/math" xmlns:v="urn:schemas-microsoft-com:vml" xmlns:wp14="http://schemas.microsoft.com/office/word/2010/wordprocessingDrawing" xmlns:wp="http://schemas.openxmlformats.org/drawingml/2006/wordprocessingDrawing" xmlns:w10="urn:schemas-microsoft-com:office:word" xmlns:w="http://schemas.openxmlformats.org/wordprocessingml/2006/main" xmlns:w14="http://schemas.microsoft.com/office/word/2010/wordml" xmlns:w15="http://schemas.microsoft.com/office/word/2012/wordml" xmlns:w16cex="http://schemas.microsoft.com/office/word/2018/wordml/cex" xmlns:w16cid="http://schemas.microsoft.com/office/word/2016/wordml/cid" xmlns:w16="http://schemas.microsoft.com/office/word/2018/wordml" xmlns:w16sdtdh="http://schemas.microsoft.com/office/word/2020/wordml/sdtdatahash" xmlns:w16se="http://schemas.microsoft.com/office/word/2015/wordml/symex" xmlns:wpg="http://schemas.microsoft.com/office/word/2010/wordprocessingGroup" xmlns:wpi="http://schemas.microsoft.com/office/word/2010/wordprocessingInk" xmlns:wne="http://schemas.microsoft.com/office/word/2006/wordml" xmlns:wps="http://schemas.microsoft.com/office/word/2010/wordprocessingShape" mc:Ignorable="w14 w15 w16se w16cid w16 w16cex w16sdtdh wp14">
+  <w16cid:commentId w16cid:paraId="0FE3D7FA" w16cid:durableId="256B1E2E"/>
+</w16cid:commentsIds>
 </file>
 
 <file path=word/endnotes.xml><?xml version="1.0" encoding="utf-8"?>
@@ -3636,6 +4778,119 @@
     </w:lvl>
   </w:abstractNum>
   <w:abstractNum w:abstractNumId="6" w15:restartNumberingAfterBreak="0">
+    <w:nsid w:val="203716C7"/>
+    <w:multiLevelType w:val="multilevel"/>
+    <w:tmpl w:val="F5BCD366"/>
+    <w:lvl w:ilvl="0">
+      <w:start w:val="4"/>
+      <w:numFmt w:val="decimal"/>
+      <w:lvlText w:val="%1"/>
+      <w:lvlJc w:val="left"/>
+      <w:pPr>
+        <w:ind w:left="360" w:hanging="360"/>
+      </w:pPr>
+      <w:rPr>
+        <w:rFonts w:hint="default"/>
+      </w:rPr>
+    </w:lvl>
+    <w:lvl w:ilvl="1">
+      <w:start w:val="1"/>
+      <w:numFmt w:val="decimal"/>
+      <w:lvlText w:val="%1.%2"/>
+      <w:lvlJc w:val="left"/>
+      <w:pPr>
+        <w:ind w:left="360" w:hanging="360"/>
+      </w:pPr>
+      <w:rPr>
+        <w:rFonts w:hint="default"/>
+      </w:rPr>
+    </w:lvl>
+    <w:lvl w:ilvl="2">
+      <w:start w:val="1"/>
+      <w:numFmt w:val="decimal"/>
+      <w:lvlText w:val="%1.%2.%3"/>
+      <w:lvlJc w:val="left"/>
+      <w:pPr>
+        <w:ind w:left="720" w:hanging="720"/>
+      </w:pPr>
+      <w:rPr>
+        <w:rFonts w:hint="default"/>
+      </w:rPr>
+    </w:lvl>
+    <w:lvl w:ilvl="3">
+      <w:start w:val="1"/>
+      <w:numFmt w:val="decimal"/>
+      <w:lvlText w:val="%1.%2.%3.%4"/>
+      <w:lvlJc w:val="left"/>
+      <w:pPr>
+        <w:ind w:left="1080" w:hanging="1080"/>
+      </w:pPr>
+      <w:rPr>
+        <w:rFonts w:hint="default"/>
+      </w:rPr>
+    </w:lvl>
+    <w:lvl w:ilvl="4">
+      <w:start w:val="1"/>
+      <w:numFmt w:val="decimal"/>
+      <w:lvlText w:val="%1.%2.%3.%4.%5"/>
+      <w:lvlJc w:val="left"/>
+      <w:pPr>
+        <w:ind w:left="1080" w:hanging="1080"/>
+      </w:pPr>
+      <w:rPr>
+        <w:rFonts w:hint="default"/>
+      </w:rPr>
+    </w:lvl>
+    <w:lvl w:ilvl="5">
+      <w:start w:val="1"/>
+      <w:numFmt w:val="decimal"/>
+      <w:lvlText w:val="%1.%2.%3.%4.%5.%6"/>
+      <w:lvlJc w:val="left"/>
+      <w:pPr>
+        <w:ind w:left="1440" w:hanging="1440"/>
+      </w:pPr>
+      <w:rPr>
+        <w:rFonts w:hint="default"/>
+      </w:rPr>
+    </w:lvl>
+    <w:lvl w:ilvl="6">
+      <w:start w:val="1"/>
+      <w:numFmt w:val="decimal"/>
+      <w:lvlText w:val="%1.%2.%3.%4.%5.%6.%7"/>
+      <w:lvlJc w:val="left"/>
+      <w:pPr>
+        <w:ind w:left="1440" w:hanging="1440"/>
+      </w:pPr>
+      <w:rPr>
+        <w:rFonts w:hint="default"/>
+      </w:rPr>
+    </w:lvl>
+    <w:lvl w:ilvl="7">
+      <w:start w:val="1"/>
+      <w:numFmt w:val="decimal"/>
+      <w:lvlText w:val="%1.%2.%3.%4.%5.%6.%7.%8"/>
+      <w:lvlJc w:val="left"/>
+      <w:pPr>
+        <w:ind w:left="1800" w:hanging="1800"/>
+      </w:pPr>
+      <w:rPr>
+        <w:rFonts w:hint="default"/>
+      </w:rPr>
+    </w:lvl>
+    <w:lvl w:ilvl="8">
+      <w:start w:val="1"/>
+      <w:numFmt w:val="decimal"/>
+      <w:lvlText w:val="%1.%2.%3.%4.%5.%6.%7.%8.%9"/>
+      <w:lvlJc w:val="left"/>
+      <w:pPr>
+        <w:ind w:left="1800" w:hanging="1800"/>
+      </w:pPr>
+      <w:rPr>
+        <w:rFonts w:hint="default"/>
+      </w:rPr>
+    </w:lvl>
+  </w:abstractNum>
+  <w:abstractNum w:abstractNumId="7" w15:restartNumberingAfterBreak="0">
     <w:nsid w:val="420A2EED"/>
     <w:multiLevelType w:val="multilevel"/>
     <w:tmpl w:val="0407001F"/>
@@ -3721,7 +4976,7 @@
       </w:pPr>
     </w:lvl>
   </w:abstractNum>
-  <w:abstractNum w:abstractNumId="7" w15:restartNumberingAfterBreak="0">
+  <w:abstractNum w:abstractNumId="8" w15:restartNumberingAfterBreak="0">
     <w:nsid w:val="44B64A88"/>
     <w:multiLevelType w:val="multilevel"/>
     <w:tmpl w:val="0BE46E78"/>
@@ -3839,7 +5094,7 @@
       </w:rPr>
     </w:lvl>
   </w:abstractNum>
-  <w:abstractNum w:abstractNumId="8" w15:restartNumberingAfterBreak="0">
+  <w:abstractNum w:abstractNumId="9" w15:restartNumberingAfterBreak="0">
     <w:nsid w:val="475416D6"/>
     <w:multiLevelType w:val="multilevel"/>
     <w:tmpl w:val="0407001F"/>
@@ -3925,7 +5180,7 @@
       </w:pPr>
     </w:lvl>
   </w:abstractNum>
-  <w:abstractNum w:abstractNumId="9" w15:restartNumberingAfterBreak="0">
+  <w:abstractNum w:abstractNumId="10" w15:restartNumberingAfterBreak="0">
     <w:nsid w:val="4BA70D81"/>
     <w:multiLevelType w:val="hybridMultilevel"/>
     <w:tmpl w:val="0E2AA3B0"/>
@@ -4014,7 +5269,7 @@
       </w:pPr>
     </w:lvl>
   </w:abstractNum>
-  <w:abstractNum w:abstractNumId="10" w15:restartNumberingAfterBreak="0">
+  <w:abstractNum w:abstractNumId="11" w15:restartNumberingAfterBreak="0">
     <w:nsid w:val="4D1F528D"/>
     <w:multiLevelType w:val="hybridMultilevel"/>
     <w:tmpl w:val="4E06976C"/>
@@ -4127,7 +5382,7 @@
       </w:rPr>
     </w:lvl>
   </w:abstractNum>
-  <w:abstractNum w:abstractNumId="11" w15:restartNumberingAfterBreak="0">
+  <w:abstractNum w:abstractNumId="12" w15:restartNumberingAfterBreak="0">
     <w:nsid w:val="4D7D0B61"/>
     <w:multiLevelType w:val="hybridMultilevel"/>
     <w:tmpl w:val="B06A3E00"/>
@@ -4240,7 +5495,7 @@
       </w:rPr>
     </w:lvl>
   </w:abstractNum>
-  <w:abstractNum w:abstractNumId="12" w15:restartNumberingAfterBreak="0">
+  <w:abstractNum w:abstractNumId="13" w15:restartNumberingAfterBreak="0">
     <w:nsid w:val="506A3BD5"/>
     <w:multiLevelType w:val="hybridMultilevel"/>
     <w:tmpl w:val="ED14C424"/>
@@ -4329,7 +5584,7 @@
       </w:pPr>
     </w:lvl>
   </w:abstractNum>
-  <w:abstractNum w:abstractNumId="13" w15:restartNumberingAfterBreak="0">
+  <w:abstractNum w:abstractNumId="14" w15:restartNumberingAfterBreak="0">
     <w:nsid w:val="520E16F6"/>
     <w:multiLevelType w:val="hybridMultilevel"/>
     <w:tmpl w:val="01DCC984"/>
@@ -4442,7 +5697,7 @@
       </w:rPr>
     </w:lvl>
   </w:abstractNum>
-  <w:abstractNum w:abstractNumId="14" w15:restartNumberingAfterBreak="0">
+  <w:abstractNum w:abstractNumId="15" w15:restartNumberingAfterBreak="0">
     <w:nsid w:val="578006AD"/>
     <w:multiLevelType w:val="multilevel"/>
     <w:tmpl w:val="0407001F"/>
@@ -4528,7 +5783,7 @@
       </w:pPr>
     </w:lvl>
   </w:abstractNum>
-  <w:abstractNum w:abstractNumId="15" w15:restartNumberingAfterBreak="0">
+  <w:abstractNum w:abstractNumId="16" w15:restartNumberingAfterBreak="0">
     <w:nsid w:val="587B3126"/>
     <w:multiLevelType w:val="hybridMultilevel"/>
     <w:tmpl w:val="7B38A930"/>
@@ -4641,7 +5896,7 @@
       </w:rPr>
     </w:lvl>
   </w:abstractNum>
-  <w:abstractNum w:abstractNumId="16" w15:restartNumberingAfterBreak="0">
+  <w:abstractNum w:abstractNumId="17" w15:restartNumberingAfterBreak="0">
     <w:nsid w:val="598348FF"/>
     <w:multiLevelType w:val="hybridMultilevel"/>
     <w:tmpl w:val="2EE20914"/>
@@ -4727,7 +5982,7 @@
       </w:pPr>
     </w:lvl>
   </w:abstractNum>
-  <w:abstractNum w:abstractNumId="17" w15:restartNumberingAfterBreak="0">
+  <w:abstractNum w:abstractNumId="18" w15:restartNumberingAfterBreak="0">
     <w:nsid w:val="5A0714D2"/>
     <w:multiLevelType w:val="hybridMultilevel"/>
     <w:tmpl w:val="F2F6900E"/>
@@ -4840,7 +6095,7 @@
       </w:rPr>
     </w:lvl>
   </w:abstractNum>
-  <w:abstractNum w:abstractNumId="18" w15:restartNumberingAfterBreak="0">
+  <w:abstractNum w:abstractNumId="19" w15:restartNumberingAfterBreak="0">
     <w:nsid w:val="5F0D4A8F"/>
     <w:multiLevelType w:val="hybridMultilevel"/>
     <w:tmpl w:val="1D6AC2DE"/>
@@ -4952,7 +6207,7 @@
       </w:rPr>
     </w:lvl>
   </w:abstractNum>
-  <w:abstractNum w:abstractNumId="19" w15:restartNumberingAfterBreak="0">
+  <w:abstractNum w:abstractNumId="20" w15:restartNumberingAfterBreak="0">
     <w:nsid w:val="685600EB"/>
     <w:multiLevelType w:val="multilevel"/>
     <w:tmpl w:val="CCF08A5A"/>
@@ -5065,7 +6320,7 @@
       </w:rPr>
     </w:lvl>
   </w:abstractNum>
-  <w:abstractNum w:abstractNumId="20" w15:restartNumberingAfterBreak="0">
+  <w:abstractNum w:abstractNumId="21" w15:restartNumberingAfterBreak="0">
     <w:nsid w:val="69ED0489"/>
     <w:multiLevelType w:val="hybridMultilevel"/>
     <w:tmpl w:val="778A884E"/>
@@ -5178,7 +6433,7 @@
       </w:rPr>
     </w:lvl>
   </w:abstractNum>
-  <w:abstractNum w:abstractNumId="21" w15:restartNumberingAfterBreak="0">
+  <w:abstractNum w:abstractNumId="22" w15:restartNumberingAfterBreak="0">
     <w:nsid w:val="6D301107"/>
     <w:multiLevelType w:val="hybridMultilevel"/>
     <w:tmpl w:val="0254C768"/>
@@ -5267,7 +6522,7 @@
       </w:pPr>
     </w:lvl>
   </w:abstractNum>
-  <w:abstractNum w:abstractNumId="22" w15:restartNumberingAfterBreak="0">
+  <w:abstractNum w:abstractNumId="23" w15:restartNumberingAfterBreak="0">
     <w:nsid w:val="6EC70CFF"/>
     <w:multiLevelType w:val="hybridMultilevel"/>
     <w:tmpl w:val="678AABE4"/>
@@ -5380,7 +6635,7 @@
       </w:rPr>
     </w:lvl>
   </w:abstractNum>
-  <w:abstractNum w:abstractNumId="23" w15:restartNumberingAfterBreak="0">
+  <w:abstractNum w:abstractNumId="24" w15:restartNumberingAfterBreak="0">
     <w:nsid w:val="72673830"/>
     <w:multiLevelType w:val="hybridMultilevel"/>
     <w:tmpl w:val="75A84DE2"/>
@@ -5493,7 +6748,7 @@
       </w:rPr>
     </w:lvl>
   </w:abstractNum>
-  <w:abstractNum w:abstractNumId="24" w15:restartNumberingAfterBreak="0">
+  <w:abstractNum w:abstractNumId="25" w15:restartNumberingAfterBreak="0">
     <w:nsid w:val="748B57AE"/>
     <w:multiLevelType w:val="hybridMultilevel"/>
     <w:tmpl w:val="458A2EF4"/>
@@ -5606,7 +6861,7 @@
       </w:rPr>
     </w:lvl>
   </w:abstractNum>
-  <w:abstractNum w:abstractNumId="25" w15:restartNumberingAfterBreak="0">
+  <w:abstractNum w:abstractNumId="26" w15:restartNumberingAfterBreak="0">
     <w:nsid w:val="7B93056D"/>
     <w:multiLevelType w:val="multilevel"/>
     <w:tmpl w:val="CA96908A"/>
@@ -5723,43 +6978,43 @@
     <w:abstractNumId w:val="5"/>
   </w:num>
   <w:num w:numId="2">
-    <w:abstractNumId w:val="11"/>
+    <w:abstractNumId w:val="12"/>
   </w:num>
   <w:num w:numId="3">
-    <w:abstractNumId w:val="7"/>
+    <w:abstractNumId w:val="8"/>
   </w:num>
   <w:num w:numId="4">
     <w:abstractNumId w:val="0"/>
   </w:num>
   <w:num w:numId="5">
-    <w:abstractNumId w:val="18"/>
+    <w:abstractNumId w:val="19"/>
   </w:num>
   <w:num w:numId="6">
     <w:abstractNumId w:val="2"/>
   </w:num>
   <w:num w:numId="7">
-    <w:abstractNumId w:val="12"/>
+    <w:abstractNumId w:val="13"/>
   </w:num>
   <w:num w:numId="8">
+    <w:abstractNumId w:val="22"/>
+  </w:num>
+  <w:num w:numId="9">
+    <w:abstractNumId w:val="10"/>
+  </w:num>
+  <w:num w:numId="10">
+    <w:abstractNumId w:val="24"/>
+  </w:num>
+  <w:num w:numId="11">
+    <w:abstractNumId w:val="11"/>
+  </w:num>
+  <w:num w:numId="12">
+    <w:abstractNumId w:val="16"/>
+  </w:num>
+  <w:num w:numId="13">
     <w:abstractNumId w:val="21"/>
   </w:num>
-  <w:num w:numId="9">
-    <w:abstractNumId w:val="9"/>
-  </w:num>
-  <w:num w:numId="10">
+  <w:num w:numId="14">
     <w:abstractNumId w:val="23"/>
-  </w:num>
-  <w:num w:numId="11">
-    <w:abstractNumId w:val="10"/>
-  </w:num>
-  <w:num w:numId="12">
-    <w:abstractNumId w:val="15"/>
-  </w:num>
-  <w:num w:numId="13">
-    <w:abstractNumId w:val="20"/>
-  </w:num>
-  <w:num w:numId="14">
-    <w:abstractNumId w:val="22"/>
   </w:num>
   <w:num w:numId="15">
     <w:abstractNumId w:val="3"/>
@@ -5768,37 +7023,48 @@
     <w:abstractNumId w:val="4"/>
   </w:num>
   <w:num w:numId="17">
-    <w:abstractNumId w:val="14"/>
+    <w:abstractNumId w:val="15"/>
   </w:num>
   <w:num w:numId="18">
-    <w:abstractNumId w:val="6"/>
+    <w:abstractNumId w:val="7"/>
   </w:num>
   <w:num w:numId="19">
-    <w:abstractNumId w:val="24"/>
+    <w:abstractNumId w:val="25"/>
   </w:num>
   <w:num w:numId="20">
-    <w:abstractNumId w:val="16"/>
+    <w:abstractNumId w:val="17"/>
   </w:num>
   <w:num w:numId="21">
-    <w:abstractNumId w:val="19"/>
+    <w:abstractNumId w:val="20"/>
   </w:num>
   <w:num w:numId="22">
-    <w:abstractNumId w:val="25"/>
+    <w:abstractNumId w:val="26"/>
   </w:num>
   <w:num w:numId="23">
-    <w:abstractNumId w:val="8"/>
+    <w:abstractNumId w:val="9"/>
   </w:num>
   <w:num w:numId="24">
     <w:abstractNumId w:val="1"/>
   </w:num>
   <w:num w:numId="25">
-    <w:abstractNumId w:val="17"/>
+    <w:abstractNumId w:val="18"/>
   </w:num>
   <w:num w:numId="26">
-    <w:abstractNumId w:val="13"/>
+    <w:abstractNumId w:val="14"/>
+  </w:num>
+  <w:num w:numId="27">
+    <w:abstractNumId w:val="6"/>
   </w:num>
   <w:numIdMacAtCleanup w:val="5"/>
 </w:numbering>
+</file>
+
+<file path=word/people.xml><?xml version="1.0" encoding="utf-8"?>
+<w15:people xmlns:wpc="http://schemas.microsoft.com/office/word/2010/wordprocessingCanvas" xmlns:cx="http://schemas.microsoft.com/office/drawing/2014/chartex" xmlns:cx1="http://schemas.microsoft.com/office/drawing/2015/9/8/chartex" xmlns:cx2="http://schemas.microsoft.com/office/drawing/2015/10/21/chartex" xmlns:cx3="http://schemas.microsoft.com/office/drawing/2016/5/9/chartex" xmlns:cx4="http://schemas.microsoft.com/office/drawing/2016/5/10/chartex" xmlns:cx5="http://schemas.microsoft.com/office/drawing/2016/5/11/chartex" xmlns:cx6="http://schemas.microsoft.com/office/drawing/2016/5/12/chartex" xmlns:cx7="http://schemas.microsoft.com/office/drawing/2016/5/13/chartex" xmlns:cx8="http://schemas.microsoft.com/office/drawing/2016/5/14/chartex" xmlns:mc="http://schemas.openxmlformats.org/markup-compatibility/2006" xmlns:aink="http://schemas.microsoft.com/office/drawing/2016/ink" xmlns:am3d="http://schemas.microsoft.com/office/drawing/2017/model3d" xmlns:o="urn:schemas-microsoft-com:office:office" xmlns:r="http://schemas.openxmlformats.org/officeDocument/2006/relationships" xmlns:m="http://schemas.openxmlformats.org/officeDocument/2006/math" xmlns:v="urn:schemas-microsoft-com:vml" xmlns:wp14="http://schemas.microsoft.com/office/word/2010/wordprocessingDrawing" xmlns:wp="http://schemas.openxmlformats.org/drawingml/2006/wordprocessingDrawing" xmlns:w10="urn:schemas-microsoft-com:office:word" xmlns:w="http://schemas.openxmlformats.org/wordprocessingml/2006/main" xmlns:w14="http://schemas.microsoft.com/office/word/2010/wordml" xmlns:w15="http://schemas.microsoft.com/office/word/2012/wordml" xmlns:w16cex="http://schemas.microsoft.com/office/word/2018/wordml/cex" xmlns:w16cid="http://schemas.microsoft.com/office/word/2016/wordml/cid" xmlns:w16="http://schemas.microsoft.com/office/word/2018/wordml" xmlns:w16sdtdh="http://schemas.microsoft.com/office/word/2020/wordml/sdtdatahash" xmlns:w16se="http://schemas.microsoft.com/office/word/2015/wordml/symex" xmlns:wpg="http://schemas.microsoft.com/office/word/2010/wordprocessingGroup" xmlns:wpi="http://schemas.microsoft.com/office/word/2010/wordprocessingInk" xmlns:wne="http://schemas.microsoft.com/office/word/2006/wordml" xmlns:wps="http://schemas.microsoft.com/office/word/2010/wordprocessingShape" mc:Ignorable="w14 w15 w16se w16cid w16 w16cex w16sdtdh wp14">
+  <w15:person w15:author="Schoenberger David (inf19023)">
+    <w15:presenceInfo w15:providerId="AD" w15:userId="S::inf19023@lehre.dhbw-stuttgart.de::2fd6d4ff-55df-4784-bc94-79ae1edf0d6e"/>
+  </w15:person>
+</w15:people>
 </file>
 
 <file path=word/styles.xml><?xml version="1.0" encoding="utf-8"?>
@@ -7859,6 +9125,71 @@
     <w:basedOn w:val="DefaultParagraphFont"/>
     <w:rsid w:val="00146B30"/>
   </w:style>
+  <w:style w:type="character" w:styleId="CommentReference">
+    <w:name w:val="annotation reference"/>
+    <w:basedOn w:val="DefaultParagraphFont"/>
+    <w:uiPriority w:val="99"/>
+    <w:semiHidden/>
+    <w:unhideWhenUsed/>
+    <w:rsid w:val="00A436CA"/>
+    <w:rPr>
+      <w:sz w:val="16"/>
+      <w:szCs w:val="16"/>
+    </w:rPr>
+  </w:style>
+  <w:style w:type="paragraph" w:styleId="CommentText">
+    <w:name w:val="annotation text"/>
+    <w:basedOn w:val="Normal"/>
+    <w:link w:val="CommentTextChar"/>
+    <w:uiPriority w:val="99"/>
+    <w:unhideWhenUsed/>
+    <w:rsid w:val="00A436CA"/>
+    <w:rPr>
+      <w:sz w:val="20"/>
+      <w:szCs w:val="20"/>
+    </w:rPr>
+  </w:style>
+  <w:style w:type="character" w:customStyle="1" w:styleId="CommentTextChar">
+    <w:name w:val="Comment Text Char"/>
+    <w:basedOn w:val="DefaultParagraphFont"/>
+    <w:link w:val="CommentText"/>
+    <w:uiPriority w:val="99"/>
+    <w:rsid w:val="00A436CA"/>
+    <w:rPr>
+      <w:rFonts w:eastAsia="Calibri"/>
+      <w:color w:val="000000"/>
+      <w:lang w:eastAsia="en-US"/>
+    </w:rPr>
+  </w:style>
+  <w:style w:type="paragraph" w:styleId="CommentSubject">
+    <w:name w:val="annotation subject"/>
+    <w:basedOn w:val="CommentText"/>
+    <w:next w:val="CommentText"/>
+    <w:link w:val="CommentSubjectChar"/>
+    <w:uiPriority w:val="99"/>
+    <w:semiHidden/>
+    <w:unhideWhenUsed/>
+    <w:rsid w:val="00A436CA"/>
+    <w:rPr>
+      <w:b/>
+      <w:bCs/>
+    </w:rPr>
+  </w:style>
+  <w:style w:type="character" w:customStyle="1" w:styleId="CommentSubjectChar">
+    <w:name w:val="Comment Subject Char"/>
+    <w:basedOn w:val="CommentTextChar"/>
+    <w:link w:val="CommentSubject"/>
+    <w:uiPriority w:val="99"/>
+    <w:semiHidden/>
+    <w:rsid w:val="00A436CA"/>
+    <w:rPr>
+      <w:rFonts w:eastAsia="Calibri"/>
+      <w:b/>
+      <w:bCs/>
+      <w:color w:val="000000"/>
+      <w:lang w:eastAsia="en-US"/>
+    </w:rPr>
+  </w:style>
 </w:styles>
 </file>
 
@@ -7882,6 +9213,35 @@
       </w:docPartPr>
       <w:docPartBody>
         <w:p>
+          <w:r>
+            <w:rPr>
+              <w:rStyle w:val="PlaceholderText"/>
+            </w:rPr>
+            <w:t>Click or tap here to enter text.</w:t>
+          </w:r>
+        </w:p>
+      </w:docPartBody>
+    </w:docPart>
+    <w:docPart>
+      <w:docPartPr>
+        <w:name w:val="BECDB5AED76B42A2AFCADC075ADCD056"/>
+        <w:category>
+          <w:name w:val="General"/>
+          <w:gallery w:val="placeholder"/>
+        </w:category>
+        <w:types>
+          <w:type w:val="bbPlcHdr"/>
+        </w:types>
+        <w:behaviors>
+          <w:behavior w:val="content"/>
+        </w:behaviors>
+        <w:guid w:val="{DDA70C7A-4225-429B-82EA-D5B18CC4A070}"/>
+      </w:docPartPr>
+      <w:docPartBody>
+        <w:p>
+          <w:pPr>
+            <w:pStyle w:val="BECDB5AED76B42A2AFCADC075ADCD056"/>
+          </w:pPr>
           <w:r>
             <w:rPr>
               <w:rStyle w:val="PlaceholderText"/>
@@ -7989,9 +9349,14 @@
     <w:rsidRoot w:val="00B83F90"/>
     <w:rsid w:val="00072EFC"/>
     <w:rsid w:val="00095050"/>
+    <w:rsid w:val="00283BCB"/>
+    <w:rsid w:val="003817A1"/>
     <w:rsid w:val="00483B85"/>
+    <w:rsid w:val="00587BC1"/>
     <w:rsid w:val="006501FC"/>
+    <w:rsid w:val="00855589"/>
     <w:rsid w:val="00B83F90"/>
+    <w:rsid w:val="00CD2212"/>
   </w:rsids>
   <m:mathPr>
     <m:mathFont m:val="Cambria Math"/>
@@ -8445,10 +9810,14 @@
     <w:basedOn w:val="DefaultParagraphFont"/>
     <w:uiPriority w:val="99"/>
     <w:semiHidden/>
-    <w:rsid w:val="00B83F90"/>
+    <w:rsid w:val="00283BCB"/>
     <w:rPr>
       <w:color w:val="808080"/>
     </w:rPr>
+  </w:style>
+  <w:style w:type="paragraph" w:customStyle="1" w:styleId="BECDB5AED76B42A2AFCADC075ADCD056">
+    <w:name w:val="BECDB5AED76B42A2AFCADC075ADCD056"/>
+    <w:rsid w:val="00CD2212"/>
   </w:style>
 </w:styles>
 </file>
@@ -8756,72 +10125,14 @@
 </file>
 
 <file path=customXml/item1.xml><?xml version="1.0" encoding="utf-8"?>
-<?mso-contentType ?>
-<FormTemplates xmlns="http://schemas.microsoft.com/sharepoint/v3/contenttype/forms">
-  <Display>DocumentLibraryForm</Display>
-  <Edit>DocumentLibraryForm</Edit>
-  <New>DocumentLibraryForm</New>
-</FormTemplates>
+<LongProperties xmlns="http://schemas.microsoft.com/office/2006/metadata/longProperties"/>
 </file>
 
 <file path=customXml/item2.xml><?xml version="1.0" encoding="utf-8"?>
-<p:properties xmlns:p="http://schemas.microsoft.com/office/2006/metadata/properties" xmlns:xsi="http://www.w3.org/2001/XMLSchema-instance" xmlns:pc="http://schemas.microsoft.com/office/infopath/2007/PartnerControls">
-  <documentManagement>
-    <TaxCatchAll xmlns="0403330f-162b-446d-8c22-22db491b01b4"/>
-    <TaxKeywordTaxHTField xmlns="0403330f-162b-446d-8c22-22db491b01b4">
-      <Terms xmlns="http://schemas.microsoft.com/office/infopath/2007/PartnerControls"/>
-    </TaxKeywordTaxHTField>
-  </documentManagement>
-</p:properties>
+<b:Sources xmlns:b="http://schemas.openxmlformats.org/officeDocument/2006/bibliography" xmlns="http://schemas.openxmlformats.org/officeDocument/2006/bibliography" SelectedStyle="\APASixthEditionOfficeOnline.xsl" StyleName="APA" Version="6"/>
 </file>
 
 <file path=customXml/item3.xml><?xml version="1.0" encoding="utf-8"?>
-<?mso-contentType ?>
-<spe:Receivers xmlns:spe="http://schemas.microsoft.com/sharepoint/events">
-  <Receiver>
-    <Name>Document ID Generator</Name>
-    <Synchronization>Synchronous</Synchronization>
-    <Type>10001</Type>
-    <SequenceNumber>1000</SequenceNumber>
-    <Assembly>Microsoft.Office.DocumentManagement, Version=14.0.0.0, Culture=neutral, PublicKeyToken=71e9bce111e9429c</Assembly>
-    <Class>Microsoft.Office.DocumentManagement.Internal.DocIdHandler</Class>
-    <Data/>
-    <Filter/>
-  </Receiver>
-  <Receiver>
-    <Name>Document ID Generator</Name>
-    <Synchronization>Synchronous</Synchronization>
-    <Type>10002</Type>
-    <SequenceNumber>1001</SequenceNumber>
-    <Assembly>Microsoft.Office.DocumentManagement, Version=14.0.0.0, Culture=neutral, PublicKeyToken=71e9bce111e9429c</Assembly>
-    <Class>Microsoft.Office.DocumentManagement.Internal.DocIdHandler</Class>
-    <Data/>
-    <Filter/>
-  </Receiver>
-  <Receiver>
-    <Name>Document ID Generator</Name>
-    <Synchronization>Synchronous</Synchronization>
-    <Type>10004</Type>
-    <SequenceNumber>1002</SequenceNumber>
-    <Assembly>Microsoft.Office.DocumentManagement, Version=14.0.0.0, Culture=neutral, PublicKeyToken=71e9bce111e9429c</Assembly>
-    <Class>Microsoft.Office.DocumentManagement.Internal.DocIdHandler</Class>
-    <Data/>
-    <Filter/>
-  </Receiver>
-  <Receiver>
-    <Name>Document ID Generator</Name>
-    <Synchronization>Synchronous</Synchronization>
-    <Type>10006</Type>
-    <SequenceNumber>1003</SequenceNumber>
-    <Assembly>Microsoft.Office.DocumentManagement, Version=14.0.0.0, Culture=neutral, PublicKeyToken=71e9bce111e9429c</Assembly>
-    <Class>Microsoft.Office.DocumentManagement.Internal.DocIdHandler</Class>
-    <Data/>
-    <Filter/>
-  </Receiver>
-</spe:Receivers>
-</file>
-
-<file path=customXml/item4.xml><?xml version="1.0" encoding="utf-8"?>
 <ct:contentTypeSchema xmlns:ct="http://schemas.microsoft.com/office/2006/metadata/contentType" xmlns:ma="http://schemas.microsoft.com/office/2006/metadata/properties/metaAttributes" ct:_="" ma:_="" ma:contentTypeName="Dokument" ma:contentTypeID="0x010100C60B7A7BE5014843AA9504953F891769" ma:contentTypeVersion="5" ma:contentTypeDescription="Ein neues Dokument erstellen." ma:contentTypeScope="" ma:versionID="0b3841ce020696cd4b78cfee8b063167">
   <xsd:schema xmlns:xsd="http://www.w3.org/2001/XMLSchema" xmlns:xs="http://www.w3.org/2001/XMLSchema" xmlns:p="http://schemas.microsoft.com/office/2006/metadata/properties" xmlns:ns2="62814ff3-7aa3-44d2-a87f-13a0002dc2ee" xmlns:ns3="0403330f-162b-446d-8c22-22db491b01b4" targetNamespace="http://schemas.microsoft.com/office/2006/metadata/properties" ma:root="true" ma:fieldsID="6e87fd776f91e95c233995b7c6873e53" ns2:_="" ns3:_="">
     <xsd:import namespace="62814ff3-7aa3-44d2-a87f-13a0002dc2ee"/>
@@ -8991,41 +10302,89 @@
 </ct:contentTypeSchema>
 </file>
 
+<file path=customXml/item4.xml><?xml version="1.0" encoding="utf-8"?>
+<?mso-contentType ?>
+<spe:Receivers xmlns:spe="http://schemas.microsoft.com/sharepoint/events">
+  <Receiver>
+    <Name>Document ID Generator</Name>
+    <Synchronization>Synchronous</Synchronization>
+    <Type>10001</Type>
+    <SequenceNumber>1000</SequenceNumber>
+    <Assembly>Microsoft.Office.DocumentManagement, Version=14.0.0.0, Culture=neutral, PublicKeyToken=71e9bce111e9429c</Assembly>
+    <Class>Microsoft.Office.DocumentManagement.Internal.DocIdHandler</Class>
+    <Data/>
+    <Filter/>
+  </Receiver>
+  <Receiver>
+    <Name>Document ID Generator</Name>
+    <Synchronization>Synchronous</Synchronization>
+    <Type>10002</Type>
+    <SequenceNumber>1001</SequenceNumber>
+    <Assembly>Microsoft.Office.DocumentManagement, Version=14.0.0.0, Culture=neutral, PublicKeyToken=71e9bce111e9429c</Assembly>
+    <Class>Microsoft.Office.DocumentManagement.Internal.DocIdHandler</Class>
+    <Data/>
+    <Filter/>
+  </Receiver>
+  <Receiver>
+    <Name>Document ID Generator</Name>
+    <Synchronization>Synchronous</Synchronization>
+    <Type>10004</Type>
+    <SequenceNumber>1002</SequenceNumber>
+    <Assembly>Microsoft.Office.DocumentManagement, Version=14.0.0.0, Culture=neutral, PublicKeyToken=71e9bce111e9429c</Assembly>
+    <Class>Microsoft.Office.DocumentManagement.Internal.DocIdHandler</Class>
+    <Data/>
+    <Filter/>
+  </Receiver>
+  <Receiver>
+    <Name>Document ID Generator</Name>
+    <Synchronization>Synchronous</Synchronization>
+    <Type>10006</Type>
+    <SequenceNumber>1003</SequenceNumber>
+    <Assembly>Microsoft.Office.DocumentManagement, Version=14.0.0.0, Culture=neutral, PublicKeyToken=71e9bce111e9429c</Assembly>
+    <Class>Microsoft.Office.DocumentManagement.Internal.DocIdHandler</Class>
+    <Data/>
+    <Filter/>
+  </Receiver>
+</spe:Receivers>
+</file>
+
 <file path=customXml/item5.xml><?xml version="1.0" encoding="utf-8"?>
-<b:Sources xmlns:b="http://schemas.openxmlformats.org/officeDocument/2006/bibliography" xmlns="http://schemas.openxmlformats.org/officeDocument/2006/bibliography" SelectedStyle="\APASixthEditionOfficeOnline.xsl" StyleName="APA" Version="6"/>
+<p:properties xmlns:p="http://schemas.microsoft.com/office/2006/metadata/properties" xmlns:xsi="http://www.w3.org/2001/XMLSchema-instance" xmlns:pc="http://schemas.microsoft.com/office/infopath/2007/PartnerControls">
+  <documentManagement>
+    <TaxCatchAll xmlns="0403330f-162b-446d-8c22-22db491b01b4"/>
+    <TaxKeywordTaxHTField xmlns="0403330f-162b-446d-8c22-22db491b01b4">
+      <Terms xmlns="http://schemas.microsoft.com/office/infopath/2007/PartnerControls"/>
+    </TaxKeywordTaxHTField>
+  </documentManagement>
+</p:properties>
 </file>
 
 <file path=customXml/item6.xml><?xml version="1.0" encoding="utf-8"?>
-<LongProperties xmlns="http://schemas.microsoft.com/office/2006/metadata/longProperties"/>
+<?mso-contentType ?>
+<FormTemplates xmlns="http://schemas.microsoft.com/sharepoint/v3/contenttype/forms">
+  <Display>DocumentLibraryForm</Display>
+  <Edit>DocumentLibraryForm</Edit>
+  <New>DocumentLibraryForm</New>
+</FormTemplates>
 </file>
 
 <file path=customXml/itemProps1.xml><?xml version="1.0" encoding="utf-8"?>
-<ds:datastoreItem xmlns:ds="http://schemas.openxmlformats.org/officeDocument/2006/customXml" ds:itemID="{A13C2D3E-E9CC-4911-A307-74F867E3B61E}">
+<ds:datastoreItem xmlns:ds="http://schemas.openxmlformats.org/officeDocument/2006/customXml" ds:itemID="{40392E22-FB5A-4947-851E-0352A191E9FD}">
   <ds:schemaRefs>
-    <ds:schemaRef ds:uri="http://schemas.microsoft.com/sharepoint/v3/contenttype/forms"/>
+    <ds:schemaRef ds:uri="http://schemas.microsoft.com/office/2006/metadata/longProperties"/>
   </ds:schemaRefs>
 </ds:datastoreItem>
 </file>
 
 <file path=customXml/itemProps2.xml><?xml version="1.0" encoding="utf-8"?>
-<ds:datastoreItem xmlns:ds="http://schemas.openxmlformats.org/officeDocument/2006/customXml" ds:itemID="{7B97B41F-47BF-4C2B-9617-2684019430E9}">
+<ds:datastoreItem xmlns:ds="http://schemas.openxmlformats.org/officeDocument/2006/customXml" ds:itemID="{CC7484A9-E3FD-4683-8906-CE6ADA041869}">
   <ds:schemaRefs>
-    <ds:schemaRef ds:uri="http://schemas.microsoft.com/office/2006/metadata/properties"/>
-    <ds:schemaRef ds:uri="http://schemas.microsoft.com/office/infopath/2007/PartnerControls"/>
-    <ds:schemaRef ds:uri="0403330f-162b-446d-8c22-22db491b01b4"/>
+    <ds:schemaRef ds:uri="http://schemas.openxmlformats.org/officeDocument/2006/bibliography"/>
   </ds:schemaRefs>
 </ds:datastoreItem>
 </file>
 
 <file path=customXml/itemProps3.xml><?xml version="1.0" encoding="utf-8"?>
-<ds:datastoreItem xmlns:ds="http://schemas.openxmlformats.org/officeDocument/2006/customXml" ds:itemID="{ACB1731F-66B9-4E7A-92D9-1F2714D5B8E6}">
-  <ds:schemaRefs>
-    <ds:schemaRef ds:uri="http://schemas.microsoft.com/sharepoint/events"/>
-  </ds:schemaRefs>
-</ds:datastoreItem>
-</file>
-
-<file path=customXml/itemProps4.xml><?xml version="1.0" encoding="utf-8"?>
 <ds:datastoreItem xmlns:ds="http://schemas.openxmlformats.org/officeDocument/2006/customXml" ds:itemID="{F51C6D21-61C7-4697-9130-2390AB890B3E}">
   <ds:schemaRefs>
     <ds:schemaRef ds:uri="http://schemas.microsoft.com/office/2006/metadata/contentType"/>
@@ -9044,18 +10403,28 @@
 </ds:datastoreItem>
 </file>
 
+<file path=customXml/itemProps4.xml><?xml version="1.0" encoding="utf-8"?>
+<ds:datastoreItem xmlns:ds="http://schemas.openxmlformats.org/officeDocument/2006/customXml" ds:itemID="{ACB1731F-66B9-4E7A-92D9-1F2714D5B8E6}">
+  <ds:schemaRefs>
+    <ds:schemaRef ds:uri="http://schemas.microsoft.com/sharepoint/events"/>
+  </ds:schemaRefs>
+</ds:datastoreItem>
+</file>
+
 <file path=customXml/itemProps5.xml><?xml version="1.0" encoding="utf-8"?>
-<ds:datastoreItem xmlns:ds="http://schemas.openxmlformats.org/officeDocument/2006/customXml" ds:itemID="{CC7484A9-E3FD-4683-8906-CE6ADA041869}">
+<ds:datastoreItem xmlns:ds="http://schemas.openxmlformats.org/officeDocument/2006/customXml" ds:itemID="{7B97B41F-47BF-4C2B-9617-2684019430E9}">
   <ds:schemaRefs>
-    <ds:schemaRef ds:uri="http://schemas.openxmlformats.org/officeDocument/2006/bibliography"/>
+    <ds:schemaRef ds:uri="http://schemas.microsoft.com/office/2006/metadata/properties"/>
+    <ds:schemaRef ds:uri="http://schemas.microsoft.com/office/infopath/2007/PartnerControls"/>
+    <ds:schemaRef ds:uri="0403330f-162b-446d-8c22-22db491b01b4"/>
   </ds:schemaRefs>
 </ds:datastoreItem>
 </file>
 
 <file path=customXml/itemProps6.xml><?xml version="1.0" encoding="utf-8"?>
-<ds:datastoreItem xmlns:ds="http://schemas.openxmlformats.org/officeDocument/2006/customXml" ds:itemID="{40392E22-FB5A-4947-851E-0352A191E9FD}">
+<ds:datastoreItem xmlns:ds="http://schemas.openxmlformats.org/officeDocument/2006/customXml" ds:itemID="{A13C2D3E-E9CC-4911-A307-74F867E3B61E}">
   <ds:schemaRefs>
-    <ds:schemaRef ds:uri="http://schemas.microsoft.com/office/2006/metadata/longProperties"/>
+    <ds:schemaRef ds:uri="http://schemas.microsoft.com/sharepoint/v3/contenttype/forms"/>
   </ds:schemaRefs>
 </ds:datastoreItem>
 </file>
</xml_diff>